<commit_message>
Project Report modified and added
</commit_message>
<xml_diff>
--- a/laravel blog project report.docx
+++ b/laravel blog project report.docx
@@ -198,7 +198,6 @@
           <w:szCs w:val="24"/>
         </w:rPr>
       </w:pPr>
-      <w:proofErr w:type="spellStart"/>
       <w:r>
         <w:rPr>
           <w:b/>
@@ -206,17 +205,7 @@
           <w:sz w:val="24"/>
           <w:szCs w:val="24"/>
         </w:rPr>
-        <w:t>Laravel</w:t>
-      </w:r>
-      <w:proofErr w:type="spellEnd"/>
-      <w:r>
-        <w:rPr>
-          <w:b/>
-          <w:color w:val="000000"/>
-          <w:sz w:val="24"/>
-          <w:szCs w:val="24"/>
-        </w:rPr>
-        <w:t xml:space="preserve"> Blog Website</w:t>
+        <w:t>Laravel Blog Website</w:t>
       </w:r>
     </w:p>
     <w:p>
@@ -292,7 +281,6 @@
           <w:szCs w:val="24"/>
         </w:rPr>
       </w:pPr>
-      <w:proofErr w:type="gramStart"/>
       <w:r>
         <w:rPr>
           <w:color w:val="000000"/>
@@ -301,7 +289,6 @@
         </w:rPr>
         <w:t>for</w:t>
       </w:r>
-      <w:proofErr w:type="gramEnd"/>
     </w:p>
     <w:p>
       <w:pPr>
@@ -684,33 +671,7 @@
           <w:szCs w:val="24"/>
         </w:rPr>
         <w:tab/>
-        <w:t xml:space="preserve">Dr. </w:t>
-      </w:r>
-      <w:proofErr w:type="spellStart"/>
-      <w:r>
-        <w:rPr>
-          <w:b/>
-          <w:bCs/>
-          <w:color w:val="000000"/>
-          <w:spacing w:val="-1"/>
-          <w:w w:val="102"/>
-          <w:sz w:val="24"/>
-          <w:szCs w:val="24"/>
-        </w:rPr>
-        <w:t>Balwinder</w:t>
-      </w:r>
-      <w:proofErr w:type="spellEnd"/>
-      <w:r>
-        <w:rPr>
-          <w:b/>
-          <w:bCs/>
-          <w:color w:val="000000"/>
-          <w:spacing w:val="-1"/>
-          <w:w w:val="102"/>
-          <w:sz w:val="24"/>
-          <w:szCs w:val="24"/>
-        </w:rPr>
-        <w:t xml:space="preserve"> Kaur Dhaliwal</w:t>
+        <w:t>Dr. Balwinder Kaur Dhaliwal</w:t>
       </w:r>
     </w:p>
     <w:p>
@@ -1255,6 +1216,30 @@
         </w:rPr>
         <w:t>on</w:t>
       </w:r>
+      <w:r>
+        <w:rPr>
+          <w:sz w:val="24"/>
+          <w:szCs w:val="24"/>
+        </w:rPr>
+        <w:t xml:space="preserve">              </w:t>
+      </w:r>
+      <w:r>
+        <w:rPr>
+          <w:sz w:val="24"/>
+          <w:szCs w:val="24"/>
+        </w:rPr>
+        <w:tab/>
+        <w:t xml:space="preserve">     </w:t>
+      </w:r>
+      <w:bookmarkStart w:id="0" w:name="_GoBack"/>
+      <w:bookmarkEnd w:id="0"/>
+      <w:r>
+        <w:rPr>
+          <w:sz w:val="24"/>
+          <w:szCs w:val="24"/>
+        </w:rPr>
+        <w:t xml:space="preserve">                                                                     3</w:t>
+      </w:r>
     </w:p>
     <w:p>
       <w:pPr>
@@ -1278,6 +1263,14 @@
         </w:rPr>
         <w:t>Technologies used</w:t>
       </w:r>
+      <w:r>
+        <w:rPr>
+          <w:spacing w:val="1"/>
+          <w:sz w:val="24"/>
+          <w:szCs w:val="24"/>
+        </w:rPr>
+        <w:t xml:space="preserve">                                                                              4-5</w:t>
+      </w:r>
     </w:p>
     <w:p>
       <w:pPr>
@@ -1308,6 +1301,30 @@
         </w:rPr>
         <w:t>s</w:t>
       </w:r>
+      <w:r>
+        <w:rPr>
+          <w:spacing w:val="1"/>
+          <w:sz w:val="24"/>
+          <w:szCs w:val="24"/>
+        </w:rPr>
+        <w:t xml:space="preserve">                                                                 </w:t>
+      </w:r>
+      <w:r>
+        <w:rPr>
+          <w:spacing w:val="1"/>
+          <w:sz w:val="24"/>
+          <w:szCs w:val="24"/>
+        </w:rPr>
+        <w:t xml:space="preserve">                            </w:t>
+      </w:r>
+      <w:r>
+        <w:rPr>
+          <w:spacing w:val="1"/>
+          <w:sz w:val="24"/>
+          <w:szCs w:val="24"/>
+        </w:rPr>
+        <w:t xml:space="preserve"> 6-9</w:t>
+      </w:r>
     </w:p>
     <w:p>
       <w:pPr>
@@ -1331,6 +1348,14 @@
         </w:rPr>
         <w:t>Website snapshots</w:t>
       </w:r>
+      <w:r>
+        <w:rPr>
+          <w:spacing w:val="1"/>
+          <w:sz w:val="24"/>
+          <w:szCs w:val="24"/>
+        </w:rPr>
+        <w:t xml:space="preserve">                                                                             10-14</w:t>
+      </w:r>
     </w:p>
     <w:p>
       <w:pPr>
@@ -1346,21 +1371,19 @@
           <w:szCs w:val="24"/>
         </w:rPr>
       </w:pPr>
-      <w:proofErr w:type="spellStart"/>
-      <w:r>
-        <w:rPr>
-          <w:sz w:val="24"/>
-          <w:szCs w:val="24"/>
-        </w:rPr>
-        <w:t>GitHub</w:t>
-      </w:r>
-      <w:proofErr w:type="spellEnd"/>
-      <w:r>
-        <w:rPr>
-          <w:sz w:val="24"/>
-          <w:szCs w:val="24"/>
-        </w:rPr>
-        <w:t xml:space="preserve"> link</w:t>
+      <w:r>
+        <w:rPr>
+          <w:sz w:val="24"/>
+          <w:szCs w:val="24"/>
+        </w:rPr>
+        <w:t>GitHub link</w:t>
+      </w:r>
+      <w:r>
+        <w:rPr>
+          <w:sz w:val="24"/>
+          <w:szCs w:val="24"/>
+        </w:rPr>
+        <w:t xml:space="preserve">                                                                                         15</w:t>
       </w:r>
     </w:p>
     <w:p>
@@ -1373,6 +1396,18 @@
           <w:szCs w:val="24"/>
         </w:rPr>
         <w:t>References</w:t>
+      </w:r>
+      <w:r>
+        <w:rPr>
+          <w:sz w:val="24"/>
+          <w:szCs w:val="24"/>
+        </w:rPr>
+        <w:t xml:space="preserve">                                                                                                             15</w:t>
+      </w:r>
+    </w:p>
+    <w:p>
+      <w:r>
+        <w:t xml:space="preserve">           </w:t>
       </w:r>
     </w:p>
     <w:p/>
@@ -1403,7 +1438,6 @@
     <w:p/>
     <w:p/>
     <w:p/>
-    <w:p/>
     <w:p>
       <w:pPr>
         <w:tabs>
@@ -1590,61 +1624,7 @@
           <w:sz w:val="24"/>
           <w:szCs w:val="24"/>
         </w:rPr>
-        <w:t xml:space="preserve">We cannot imagine our life without websites and mobile </w:t>
-      </w:r>
-      <w:proofErr w:type="gramStart"/>
-      <w:r>
-        <w:rPr>
-          <w:bCs/>
-          <w:sz w:val="24"/>
-          <w:szCs w:val="24"/>
-        </w:rPr>
-        <w:t>application .</w:t>
-      </w:r>
-      <w:proofErr w:type="gramEnd"/>
-      <w:r>
-        <w:rPr>
-          <w:bCs/>
-          <w:sz w:val="24"/>
-          <w:szCs w:val="24"/>
-        </w:rPr>
-        <w:t xml:space="preserve"> Some of the great example like </w:t>
-      </w:r>
-      <w:proofErr w:type="gramStart"/>
-      <w:r>
-        <w:rPr>
-          <w:bCs/>
-          <w:sz w:val="24"/>
-          <w:szCs w:val="24"/>
-        </w:rPr>
-        <w:t>Google ,</w:t>
-      </w:r>
-      <w:proofErr w:type="gramEnd"/>
-      <w:r>
-        <w:rPr>
-          <w:bCs/>
-          <w:sz w:val="24"/>
-          <w:szCs w:val="24"/>
-        </w:rPr>
-        <w:t xml:space="preserve"> Facebook , </w:t>
-      </w:r>
-      <w:proofErr w:type="spellStart"/>
-      <w:r>
-        <w:rPr>
-          <w:bCs/>
-          <w:sz w:val="24"/>
-          <w:szCs w:val="24"/>
-        </w:rPr>
-        <w:t>Instagram</w:t>
-      </w:r>
-      <w:proofErr w:type="spellEnd"/>
-      <w:r>
-        <w:rPr>
-          <w:bCs/>
-          <w:sz w:val="24"/>
-          <w:szCs w:val="24"/>
-        </w:rPr>
-        <w:t xml:space="preserve"> are those platforms which become the integral part of our day to day life. So it is very important that one should know about the technology related to the development of things like that.</w:t>
+        <w:t>We cannot imagine our life without websites and mobile application . Some of the great example like Google , Facebook , Instagram are those platforms which become the integral part of our day to day life. So it is very important that one should know about the technology related to the development of things like that.</w:t>
       </w:r>
     </w:p>
     <w:p>
@@ -1678,97 +1658,7 @@
           <w:sz w:val="24"/>
           <w:szCs w:val="24"/>
         </w:rPr>
-        <w:t xml:space="preserve">In this project we are going to discuss about the project named “Blog Website” which is completely made on one of the famous programming tool which is being used in the field of development called </w:t>
-      </w:r>
-      <w:proofErr w:type="gramStart"/>
-      <w:r>
-        <w:rPr>
-          <w:bCs/>
-          <w:sz w:val="24"/>
-          <w:szCs w:val="24"/>
-        </w:rPr>
-        <w:t>PHP  and</w:t>
-      </w:r>
-      <w:proofErr w:type="gramEnd"/>
-      <w:r>
-        <w:rPr>
-          <w:bCs/>
-          <w:sz w:val="24"/>
-          <w:szCs w:val="24"/>
-        </w:rPr>
-        <w:t xml:space="preserve"> also about a framework which is built on that programming language called </w:t>
-      </w:r>
-      <w:proofErr w:type="spellStart"/>
-      <w:r>
-        <w:rPr>
-          <w:bCs/>
-          <w:sz w:val="24"/>
-          <w:szCs w:val="24"/>
-        </w:rPr>
-        <w:t>Laravel</w:t>
-      </w:r>
-      <w:proofErr w:type="spellEnd"/>
-      <w:r>
-        <w:rPr>
-          <w:bCs/>
-          <w:sz w:val="24"/>
-          <w:szCs w:val="24"/>
-        </w:rPr>
-        <w:t xml:space="preserve">. In this project we use the functionality of the </w:t>
-      </w:r>
-      <w:proofErr w:type="spellStart"/>
-      <w:r>
-        <w:rPr>
-          <w:bCs/>
-          <w:sz w:val="24"/>
-          <w:szCs w:val="24"/>
-        </w:rPr>
-        <w:t>laravel</w:t>
-      </w:r>
-      <w:proofErr w:type="spellEnd"/>
-      <w:r>
-        <w:rPr>
-          <w:bCs/>
-          <w:sz w:val="24"/>
-          <w:szCs w:val="24"/>
-        </w:rPr>
-        <w:t xml:space="preserve"> framework to do different things related to website like Signup, </w:t>
-      </w:r>
-      <w:proofErr w:type="spellStart"/>
-      <w:r>
-        <w:rPr>
-          <w:bCs/>
-          <w:sz w:val="24"/>
-          <w:szCs w:val="24"/>
-        </w:rPr>
-        <w:t>Signin</w:t>
-      </w:r>
-      <w:proofErr w:type="spellEnd"/>
-      <w:r>
-        <w:rPr>
-          <w:bCs/>
-          <w:sz w:val="24"/>
-          <w:szCs w:val="24"/>
-        </w:rPr>
-        <w:t xml:space="preserve">, Creating Blog, Updating </w:t>
-      </w:r>
-      <w:proofErr w:type="gramStart"/>
-      <w:r>
-        <w:rPr>
-          <w:bCs/>
-          <w:sz w:val="24"/>
-          <w:szCs w:val="24"/>
-        </w:rPr>
-        <w:t>Blog ,</w:t>
-      </w:r>
-      <w:proofErr w:type="gramEnd"/>
-      <w:r>
-        <w:rPr>
-          <w:bCs/>
-          <w:sz w:val="24"/>
-          <w:szCs w:val="24"/>
-        </w:rPr>
-        <w:t xml:space="preserve"> Reading Blog , Deleting Blog and many other stuffs. This project deals with the basic implementation of the framework and their inbuilt functions which make our life very easy to build and execute many complex website.  We are also going to see different types of inbuilt feature related to Designing, Authentication, Routing available in the framework which will do our work very easily.</w:t>
+        <w:t>In this project we are going to discuss about the project named “Blog Website” which is completely made on one of the famous programming tool which is being used in the field of development called PHP  and also about a framework which is built on that programming language called Laravel. In this project we use the functionality of the laravel framework to do different things related to website like Signup, Signin, Creating Blog, Updating Blog , Reading Blog , Deleting Blog and many other stuffs. This project deals with the basic implementation of the framework and their inbuilt functions which make our life very easy to build and execute many complex website.  We are also going to see different types of inbuilt feature related to Designing, Authentication, Routing available in the framework which will do our work very easily.</w:t>
       </w:r>
     </w:p>
     <w:p>
@@ -1802,25 +1692,7 @@
           <w:sz w:val="24"/>
           <w:szCs w:val="24"/>
         </w:rPr>
-        <w:t xml:space="preserve">In this project we also discuss about the one of the most important aspect of any project which is databases and how to handle it with the help of </w:t>
-      </w:r>
-      <w:proofErr w:type="spellStart"/>
-      <w:r>
-        <w:rPr>
-          <w:bCs/>
-          <w:sz w:val="24"/>
-          <w:szCs w:val="24"/>
-        </w:rPr>
-        <w:t>laravel</w:t>
-      </w:r>
-      <w:proofErr w:type="spellEnd"/>
-      <w:r>
-        <w:rPr>
-          <w:bCs/>
-          <w:sz w:val="24"/>
-          <w:szCs w:val="24"/>
-        </w:rPr>
-        <w:t xml:space="preserve"> framework.</w:t>
+        <w:t>In this project we also discuss about the one of the most important aspect of any project which is databases and how to handle it with the help of laravel framework.</w:t>
       </w:r>
     </w:p>
     <w:p>
@@ -1835,41 +1707,13 @@
           <w:szCs w:val="24"/>
         </w:rPr>
       </w:pPr>
-      <w:proofErr w:type="spellStart"/>
-      <w:r>
-        <w:rPr>
-          <w:bCs/>
-          <w:sz w:val="24"/>
-          <w:szCs w:val="24"/>
-        </w:rPr>
-        <w:t>Laravel</w:t>
-      </w:r>
-      <w:proofErr w:type="spellEnd"/>
-      <w:r>
-        <w:rPr>
-          <w:bCs/>
-          <w:sz w:val="24"/>
-          <w:szCs w:val="24"/>
-        </w:rPr>
-        <w:t xml:space="preserve"> provide a great amount of inbuilt function and logics which will do our work like Creating entry, Reading Entry, Updating Entry as well as Deleting Entry in the databases very easily without writing that much hectic queries for doing all that thing.  Going forward this project contain certain Chapters for the detailed description of the implementation of the project which will definitely make us understand a great deal of </w:t>
-      </w:r>
-      <w:proofErr w:type="spellStart"/>
-      <w:r>
-        <w:rPr>
-          <w:bCs/>
-          <w:sz w:val="24"/>
-          <w:szCs w:val="24"/>
-        </w:rPr>
-        <w:t>laravel</w:t>
-      </w:r>
-      <w:proofErr w:type="spellEnd"/>
-      <w:r>
-        <w:rPr>
-          <w:bCs/>
-          <w:sz w:val="24"/>
-          <w:szCs w:val="24"/>
-        </w:rPr>
-        <w:t xml:space="preserve"> framework , and we become ready to work in this framework in the coming future.</w:t>
+      <w:r>
+        <w:rPr>
+          <w:bCs/>
+          <w:sz w:val="24"/>
+          <w:szCs w:val="24"/>
+        </w:rPr>
+        <w:t>Laravel provide a great amount of inbuilt function and logics which will do our work like Creating entry, Reading Entry, Updating Entry as well as Deleting Entry in the databases very easily without writing that much hectic queries for doing all that thing.  Going forward this project contain certain Chapters for the detailed description of the implementation of the project which will definitely make us understand a great deal of laravel framework , and we become ready to work in this framework in the coming future.</w:t>
       </w:r>
     </w:p>
     <w:p>
@@ -2048,40 +1892,7 @@
           <w:szCs w:val="24"/>
           <w:u w:val="single"/>
         </w:rPr>
-        <w:t xml:space="preserve">HTML (Hyper Text </w:t>
-      </w:r>
-      <w:proofErr w:type="spellStart"/>
-      <w:r>
-        <w:rPr>
-          <w:b/>
-          <w:bCs/>
-          <w:sz w:val="24"/>
-          <w:szCs w:val="24"/>
-          <w:u w:val="single"/>
-        </w:rPr>
-        <w:t>Markup</w:t>
-      </w:r>
-      <w:proofErr w:type="spellEnd"/>
-      <w:r>
-        <w:rPr>
-          <w:b/>
-          <w:bCs/>
-          <w:sz w:val="24"/>
-          <w:szCs w:val="24"/>
-          <w:u w:val="single"/>
-        </w:rPr>
-        <w:t xml:space="preserve"> Language</w:t>
-      </w:r>
-      <w:proofErr w:type="gramStart"/>
-      <w:r>
-        <w:rPr>
-          <w:b/>
-          <w:bCs/>
-          <w:sz w:val="24"/>
-          <w:szCs w:val="24"/>
-          <w:u w:val="single"/>
-        </w:rPr>
-        <w:t>)</w:t>
+        <w:t>HTML (Hyper Text Markup Language)</w:t>
       </w:r>
       <w:r>
         <w:rPr>
@@ -2097,63 +1908,7 @@
           <w:sz w:val="24"/>
           <w:szCs w:val="24"/>
         </w:rPr>
-        <w:t>:</w:t>
-      </w:r>
-      <w:proofErr w:type="gramEnd"/>
-      <w:r>
-        <w:rPr>
-          <w:sz w:val="24"/>
-          <w:szCs w:val="24"/>
-        </w:rPr>
-        <w:t xml:space="preserve"> It is a </w:t>
-      </w:r>
-      <w:proofErr w:type="spellStart"/>
-      <w:r>
-        <w:rPr>
-          <w:sz w:val="24"/>
-          <w:szCs w:val="24"/>
-        </w:rPr>
-        <w:t>markup</w:t>
-      </w:r>
-      <w:proofErr w:type="spellEnd"/>
-      <w:r>
-        <w:rPr>
-          <w:sz w:val="24"/>
-          <w:szCs w:val="24"/>
-        </w:rPr>
-        <w:t xml:space="preserve"> language used to design web pages and can be understood by HTTP or HTTPS Protocols. It consists </w:t>
-      </w:r>
-      <w:proofErr w:type="gramStart"/>
-      <w:r>
-        <w:rPr>
-          <w:sz w:val="24"/>
-          <w:szCs w:val="24"/>
-        </w:rPr>
-        <w:t>of  number</w:t>
-      </w:r>
-      <w:proofErr w:type="gramEnd"/>
-      <w:r>
-        <w:rPr>
-          <w:sz w:val="24"/>
-          <w:szCs w:val="24"/>
-        </w:rPr>
-        <w:t xml:space="preserve"> of tags which is used to give the basic structure to the web pages. It is also very much demanding in the real world as in this modern world, we can say most of the things are based on internet and websites and it is a building block of any websites. Facebook, Twitter, </w:t>
-      </w:r>
-      <w:proofErr w:type="gramStart"/>
-      <w:r>
-        <w:rPr>
-          <w:sz w:val="24"/>
-          <w:szCs w:val="24"/>
-        </w:rPr>
-        <w:t>Amazon  are</w:t>
-      </w:r>
-      <w:proofErr w:type="gramEnd"/>
-      <w:r>
-        <w:rPr>
-          <w:sz w:val="24"/>
-          <w:szCs w:val="24"/>
-        </w:rPr>
-        <w:t xml:space="preserve"> some of the big websites using this technology. In this project it is again used as building block of our webpages.</w:t>
+        <w:t>: It is a markup language used to design web pages and can be understood by HTTP or HTTPS Protocols. It consists of  number of tags which is used to give the basic structure to the web pages. It is also very much demanding in the real world as in this modern world, we can say most of the things are based on internet and websites and it is a building block of any websites. Facebook, Twitter, Amazon  are some of the big websites using this technology. In this project it is again used as building block of our webpages.</w:t>
       </w:r>
     </w:p>
     <w:p>
@@ -2198,20 +1953,8 @@
           <w:szCs w:val="24"/>
           <w:u w:val="single"/>
         </w:rPr>
-        <w:t>CSS (Cascading Style Sheets</w:t>
-      </w:r>
-      <w:proofErr w:type="gramStart"/>
-      <w:r>
-        <w:rPr>
-          <w:b/>
-          <w:bCs/>
-          <w:sz w:val="24"/>
-          <w:szCs w:val="24"/>
-          <w:u w:val="single"/>
-        </w:rPr>
-        <w:t>) :</w:t>
-      </w:r>
-      <w:proofErr w:type="gramEnd"/>
+        <w:t>CSS (Cascading Style Sheets) :</w:t>
+      </w:r>
       <w:r>
         <w:rPr>
           <w:b/>
@@ -2226,87 +1969,7 @@
           <w:sz w:val="24"/>
           <w:szCs w:val="24"/>
         </w:rPr>
-        <w:t xml:space="preserve">It is a language used in websites to style the webpages and give them attractive looks. It is used to give every element of style we can think of to the webpages like animation, </w:t>
-      </w:r>
-      <w:proofErr w:type="gramStart"/>
-      <w:r>
-        <w:rPr>
-          <w:sz w:val="24"/>
-          <w:szCs w:val="24"/>
-        </w:rPr>
-        <w:t>transition ,</w:t>
-      </w:r>
-      <w:proofErr w:type="gramEnd"/>
-      <w:r>
-        <w:rPr>
-          <w:sz w:val="24"/>
-          <w:szCs w:val="24"/>
-        </w:rPr>
-        <w:t xml:space="preserve"> designing , etc…. All the design in this project is created by using this </w:t>
-      </w:r>
-      <w:proofErr w:type="gramStart"/>
-      <w:r>
-        <w:rPr>
-          <w:sz w:val="24"/>
-          <w:szCs w:val="24"/>
-        </w:rPr>
-        <w:t>CSS .</w:t>
-      </w:r>
-      <w:proofErr w:type="gramEnd"/>
-      <w:r>
-        <w:rPr>
-          <w:sz w:val="24"/>
-          <w:szCs w:val="24"/>
-        </w:rPr>
-        <w:t xml:space="preserve"> In real world again this is also very useful. You can go to any website and you see you will find it </w:t>
-      </w:r>
-      <w:proofErr w:type="gramStart"/>
-      <w:r>
-        <w:rPr>
-          <w:sz w:val="24"/>
-          <w:szCs w:val="24"/>
-        </w:rPr>
-        <w:t>attractive ,</w:t>
-      </w:r>
-      <w:proofErr w:type="gramEnd"/>
-      <w:r>
-        <w:rPr>
-          <w:sz w:val="24"/>
-          <w:szCs w:val="24"/>
-        </w:rPr>
-        <w:t xml:space="preserve"> there are various transition effect and  also various animations . You see different styled button, </w:t>
-      </w:r>
-      <w:proofErr w:type="gramStart"/>
-      <w:r>
-        <w:rPr>
-          <w:sz w:val="24"/>
-          <w:szCs w:val="24"/>
-        </w:rPr>
-        <w:t>links ,</w:t>
-      </w:r>
-      <w:proofErr w:type="gramEnd"/>
-      <w:r>
-        <w:rPr>
-          <w:sz w:val="24"/>
-          <w:szCs w:val="24"/>
-        </w:rPr>
-        <w:t xml:space="preserve"> </w:t>
-      </w:r>
-      <w:proofErr w:type="spellStart"/>
-      <w:r>
-        <w:rPr>
-          <w:sz w:val="24"/>
-          <w:szCs w:val="24"/>
-        </w:rPr>
-        <w:t>Nav</w:t>
-      </w:r>
-      <w:proofErr w:type="spellEnd"/>
-      <w:r>
-        <w:rPr>
-          <w:sz w:val="24"/>
-          <w:szCs w:val="24"/>
-        </w:rPr>
-        <w:t>-bars , etc. This all is done with the help of the CSS.</w:t>
+        <w:t>It is a language used in websites to style the webpages and give them attractive looks. It is used to give every element of style we can think of to the webpages like animation, transition , designing , etc…. All the design in this project is created by using this CSS . In real world again this is also very useful. You can go to any website and you see you will find it attractive , there are various transition effect and  also various animations . You see different styled button, links , Nav-bars , etc. This all is done with the help of the CSS.</w:t>
       </w:r>
     </w:p>
     <w:p>
@@ -2363,80 +2026,7 @@
           <w:sz w:val="24"/>
           <w:szCs w:val="24"/>
         </w:rPr>
-        <w:t xml:space="preserve">It is a framework which help us to design websites faster and </w:t>
-      </w:r>
-      <w:proofErr w:type="gramStart"/>
-      <w:r>
-        <w:rPr>
-          <w:sz w:val="24"/>
-          <w:szCs w:val="24"/>
-        </w:rPr>
-        <w:t>easier .</w:t>
-      </w:r>
-      <w:proofErr w:type="gramEnd"/>
-      <w:r>
-        <w:rPr>
-          <w:sz w:val="24"/>
-          <w:szCs w:val="24"/>
-        </w:rPr>
-        <w:t xml:space="preserve"> It includes HTML and CSS based design templates for typography, forms, buttons, tables, navigation, modals, image carousels, </w:t>
-      </w:r>
-      <w:proofErr w:type="spellStart"/>
-      <w:proofErr w:type="gramStart"/>
-      <w:r>
-        <w:rPr>
-          <w:sz w:val="24"/>
-          <w:szCs w:val="24"/>
-        </w:rPr>
-        <w:t>etc</w:t>
-      </w:r>
-      <w:proofErr w:type="spellEnd"/>
-      <w:r>
-        <w:rPr>
-          <w:sz w:val="24"/>
-          <w:szCs w:val="24"/>
-        </w:rPr>
-        <w:t xml:space="preserve"> .</w:t>
-      </w:r>
-      <w:proofErr w:type="gramEnd"/>
-      <w:r>
-        <w:rPr>
-          <w:sz w:val="24"/>
-          <w:szCs w:val="24"/>
-        </w:rPr>
-        <w:t xml:space="preserve"> It also give support for JavaScript </w:t>
-      </w:r>
-      <w:proofErr w:type="gramStart"/>
-      <w:r>
-        <w:rPr>
-          <w:sz w:val="24"/>
-          <w:szCs w:val="24"/>
-        </w:rPr>
-        <w:t>plugin .</w:t>
-      </w:r>
-      <w:proofErr w:type="gramEnd"/>
-      <w:r>
-        <w:rPr>
-          <w:sz w:val="24"/>
-          <w:szCs w:val="24"/>
-        </w:rPr>
-        <w:t xml:space="preserve"> It also let us do some external changes if we want to in the designing which is offered by it by default. In this project some of the bootstrap is there which help in the design of some of the components there. In real world since it give inbuilt design template to the user it is very much useful. Since developer </w:t>
-      </w:r>
-      <w:proofErr w:type="spellStart"/>
-      <w:r>
-        <w:rPr>
-          <w:sz w:val="24"/>
-          <w:szCs w:val="24"/>
-        </w:rPr>
-        <w:t>donot</w:t>
-      </w:r>
-      <w:proofErr w:type="spellEnd"/>
-      <w:r>
-        <w:rPr>
-          <w:sz w:val="24"/>
-          <w:szCs w:val="24"/>
-        </w:rPr>
-        <w:t xml:space="preserve"> need to do all things with scratch they just need to take the template and modify it as per their requirement and need.</w:t>
+        <w:t>It is a framework which help us to design websites faster and easier . It includes HTML and CSS based design templates for typography, forms, buttons, tables, navigation, modals, image carousels, etc . It also give support for JavaScript plugin . It also let us do some external changes if we want to in the designing which is offered by it by default. In this project some of the bootstrap is there which help in the design of some of the components there. In real world since it give inbuilt design template to the user it is very much useful. Since developer donot need to do all things with scratch they just need to take the template and modify it as per their requirement and need.</w:t>
       </w:r>
     </w:p>
     <w:p>
@@ -2467,7 +2057,6 @@
           <w:szCs w:val="24"/>
         </w:rPr>
       </w:pPr>
-      <w:proofErr w:type="gramStart"/>
       <w:r>
         <w:rPr>
           <w:b/>
@@ -2486,145 +2075,21 @@
           <w:sz w:val="24"/>
           <w:szCs w:val="24"/>
         </w:rPr>
-        <w:t>:</w:t>
-      </w:r>
-      <w:proofErr w:type="gramEnd"/>
-      <w:r>
-        <w:rPr>
-          <w:b/>
-          <w:bCs/>
-          <w:sz w:val="24"/>
-          <w:szCs w:val="24"/>
-        </w:rPr>
-        <w:t xml:space="preserve"> </w:t>
-      </w:r>
-      <w:r>
-        <w:rPr>
-          <w:sz w:val="24"/>
-          <w:szCs w:val="24"/>
-        </w:rPr>
-        <w:t xml:space="preserve">PHP is an open-source server-side scripting language that many </w:t>
-      </w:r>
-      <w:proofErr w:type="spellStart"/>
-      <w:r>
-        <w:rPr>
-          <w:sz w:val="24"/>
-          <w:szCs w:val="24"/>
-        </w:rPr>
-        <w:t>devs</w:t>
-      </w:r>
-      <w:proofErr w:type="spellEnd"/>
-      <w:r>
-        <w:rPr>
-          <w:sz w:val="24"/>
-          <w:szCs w:val="24"/>
-        </w:rPr>
-        <w:t xml:space="preserve"> use for web development. It is also a general-purpose language that you can use to make lots of projects, including Graphical User Interfaces (GUIs).</w:t>
-      </w:r>
-      <w:r>
-        <w:rPr>
-          <w:sz w:val="24"/>
-          <w:szCs w:val="24"/>
-        </w:rPr>
-        <w:t xml:space="preserve"> In this project </w:t>
-      </w:r>
-      <w:proofErr w:type="spellStart"/>
-      <w:r>
-        <w:rPr>
-          <w:sz w:val="24"/>
-          <w:szCs w:val="24"/>
-        </w:rPr>
-        <w:t>php</w:t>
-      </w:r>
-      <w:proofErr w:type="spellEnd"/>
-      <w:r>
-        <w:rPr>
-          <w:sz w:val="24"/>
-          <w:szCs w:val="24"/>
-        </w:rPr>
-        <w:t xml:space="preserve"> is used as </w:t>
-      </w:r>
-      <w:proofErr w:type="spellStart"/>
-      <w:proofErr w:type="gramStart"/>
-      <w:r>
-        <w:rPr>
-          <w:sz w:val="24"/>
-          <w:szCs w:val="24"/>
-        </w:rPr>
-        <w:t>a</w:t>
-      </w:r>
-      <w:proofErr w:type="spellEnd"/>
-      <w:proofErr w:type="gramEnd"/>
-      <w:r>
-        <w:rPr>
-          <w:sz w:val="24"/>
-          <w:szCs w:val="24"/>
-        </w:rPr>
-        <w:t xml:space="preserve"> internal language in the </w:t>
-      </w:r>
-      <w:proofErr w:type="spellStart"/>
-      <w:r>
-        <w:rPr>
-          <w:sz w:val="24"/>
-          <w:szCs w:val="24"/>
-        </w:rPr>
-        <w:t>laravel</w:t>
-      </w:r>
-      <w:proofErr w:type="spellEnd"/>
-      <w:r>
-        <w:rPr>
-          <w:sz w:val="24"/>
-          <w:szCs w:val="24"/>
-        </w:rPr>
-        <w:t xml:space="preserve"> framework. Since </w:t>
-      </w:r>
-      <w:proofErr w:type="spellStart"/>
-      <w:r>
-        <w:rPr>
-          <w:sz w:val="24"/>
-          <w:szCs w:val="24"/>
-        </w:rPr>
-        <w:t>laravel</w:t>
-      </w:r>
-      <w:proofErr w:type="spellEnd"/>
-      <w:r>
-        <w:rPr>
-          <w:sz w:val="24"/>
-          <w:szCs w:val="24"/>
-        </w:rPr>
-        <w:t xml:space="preserve"> framework based on the </w:t>
-      </w:r>
-      <w:proofErr w:type="spellStart"/>
-      <w:r>
-        <w:rPr>
-          <w:sz w:val="24"/>
-          <w:szCs w:val="24"/>
-        </w:rPr>
-        <w:t>php</w:t>
-      </w:r>
-      <w:proofErr w:type="spellEnd"/>
-      <w:r>
-        <w:rPr>
-          <w:sz w:val="24"/>
-          <w:szCs w:val="24"/>
-        </w:rPr>
-        <w:t xml:space="preserve"> language it is important for us to know the basic functionality of the </w:t>
-      </w:r>
-      <w:proofErr w:type="spellStart"/>
-      <w:r>
-        <w:rPr>
-          <w:sz w:val="24"/>
-          <w:szCs w:val="24"/>
-        </w:rPr>
-        <w:t>php</w:t>
-      </w:r>
-      <w:proofErr w:type="spellEnd"/>
-      <w:r>
-        <w:rPr>
-          <w:sz w:val="24"/>
-          <w:szCs w:val="24"/>
-        </w:rPr>
-        <w:t xml:space="preserve"> programming language.</w:t>
+        <w:t xml:space="preserve">: </w:t>
+      </w:r>
+      <w:r>
+        <w:rPr>
+          <w:sz w:val="24"/>
+          <w:szCs w:val="24"/>
+        </w:rPr>
+        <w:t>PHP is an open-source server-side scripting language that many devs use for web development. It is also a general-purpose language that you can use to make lots of projects, including Graphical User Interfaces (GUIs).</w:t>
+      </w:r>
+      <w:r>
+        <w:rPr>
+          <w:sz w:val="24"/>
+          <w:szCs w:val="24"/>
+        </w:rPr>
+        <w:t xml:space="preserve"> In this project php is used as a internal language in the laravel framework. Since laravel framework based on the php language it is important for us to know the basic functionality of the php programming language.</w:t>
       </w:r>
     </w:p>
     <w:p>
@@ -2668,7 +2133,6 @@
           <w:szCs w:val="24"/>
         </w:rPr>
       </w:pPr>
-      <w:proofErr w:type="spellStart"/>
       <w:r>
         <w:rPr>
           <w:b/>
@@ -2677,36 +2141,24 @@
           <w:szCs w:val="24"/>
           <w:u w:val="single"/>
         </w:rPr>
-        <w:t>Laravel</w:t>
-      </w:r>
-      <w:proofErr w:type="spellEnd"/>
-      <w:r>
-        <w:rPr>
-          <w:b/>
-          <w:bCs/>
+        <w:t>Laravel Framework</w:t>
+      </w:r>
+      <w:r>
+        <w:rPr>
           <w:sz w:val="24"/>
           <w:szCs w:val="24"/>
           <w:u w:val="single"/>
         </w:rPr>
         <w:t xml:space="preserve"> </w:t>
       </w:r>
-      <w:proofErr w:type="gramStart"/>
-      <w:r>
-        <w:rPr>
-          <w:b/>
-          <w:bCs/>
-          <w:sz w:val="24"/>
-          <w:szCs w:val="24"/>
-          <w:u w:val="single"/>
-        </w:rPr>
-        <w:t>Framework</w:t>
-      </w:r>
-      <w:r>
-        <w:rPr>
-          <w:sz w:val="24"/>
-          <w:szCs w:val="24"/>
-          <w:u w:val="single"/>
-        </w:rPr>
+      <w:r>
+        <w:rPr>
+          <w:sz w:val="24"/>
+          <w:szCs w:val="24"/>
+        </w:rPr>
+        <w:t>: Laravel is a web application framework with expressive, elegant syntax. A web framework provides a structure and starting point for creating your application, allowing you to focus on creating something amazing while we sweat the details. Laravel strives to provide an amazing developer experience while providing powerful features such as thorough dependency injection, an expressive database abstraction layer, queues and scheduled jobs, unit and integration testing, and more.</w:t>
+      </w:r>
+      <w:r>
         <w:t xml:space="preserve"> </w:t>
       </w:r>
       <w:r>
@@ -2714,73 +2166,7 @@
           <w:sz w:val="24"/>
           <w:szCs w:val="24"/>
         </w:rPr>
-        <w:t>:</w:t>
-      </w:r>
-      <w:proofErr w:type="gramEnd"/>
-      <w:r>
-        <w:rPr>
-          <w:sz w:val="24"/>
-          <w:szCs w:val="24"/>
-        </w:rPr>
-        <w:t xml:space="preserve"> </w:t>
-      </w:r>
-      <w:proofErr w:type="spellStart"/>
-      <w:r>
-        <w:rPr>
-          <w:sz w:val="24"/>
-          <w:szCs w:val="24"/>
-        </w:rPr>
-        <w:t>Laravel</w:t>
-      </w:r>
-      <w:proofErr w:type="spellEnd"/>
-      <w:r>
-        <w:rPr>
-          <w:sz w:val="24"/>
-          <w:szCs w:val="24"/>
-        </w:rPr>
-        <w:t xml:space="preserve"> is a web application framework with expressive, elegant syntax. A web framework provides a structure and starting point for creating your application, allowing you to focus on creating something amazing while we sweat the details. </w:t>
-      </w:r>
-      <w:proofErr w:type="spellStart"/>
-      <w:r>
-        <w:rPr>
-          <w:sz w:val="24"/>
-          <w:szCs w:val="24"/>
-        </w:rPr>
-        <w:t>Laravel</w:t>
-      </w:r>
-      <w:proofErr w:type="spellEnd"/>
-      <w:r>
-        <w:rPr>
-          <w:sz w:val="24"/>
-          <w:szCs w:val="24"/>
-        </w:rPr>
-        <w:t xml:space="preserve"> strives to provide an amazing developer experience while providing powerful features such as thorough dependency injection, an expressive database abstraction layer, queues and scheduled jobs, unit and integration testing, and more.</w:t>
-      </w:r>
-      <w:r>
-        <w:t xml:space="preserve"> </w:t>
-      </w:r>
-      <w:r>
-        <w:rPr>
-          <w:sz w:val="24"/>
-          <w:szCs w:val="24"/>
-        </w:rPr>
-        <w:t xml:space="preserve">There are a variety of tools and frameworks available to you when building a web application. However, we believe </w:t>
-      </w:r>
-      <w:proofErr w:type="spellStart"/>
-      <w:r>
-        <w:rPr>
-          <w:sz w:val="24"/>
-          <w:szCs w:val="24"/>
-        </w:rPr>
-        <w:t>Laravel</w:t>
-      </w:r>
-      <w:proofErr w:type="spellEnd"/>
-      <w:r>
-        <w:rPr>
-          <w:sz w:val="24"/>
-          <w:szCs w:val="24"/>
-        </w:rPr>
-        <w:t xml:space="preserve"> is the best choice for building modern, full-stack web applications. In this project we are using this framework as a principle building block for the project.</w:t>
+        <w:t>There are a variety of tools and frameworks available to you when building a web application. However, we believe Laravel is the best choice for building modern, full-stack web applications. In this project we are using this framework as a principle building block for the project.</w:t>
       </w:r>
     </w:p>
     <w:p>
@@ -2818,7 +2204,6 @@
           <w:szCs w:val="24"/>
         </w:rPr>
       </w:pPr>
-      <w:proofErr w:type="gramStart"/>
       <w:r>
         <w:rPr>
           <w:b/>
@@ -2843,38 +2228,14 @@
           <w:sz w:val="24"/>
           <w:szCs w:val="24"/>
         </w:rPr>
-        <w:t>:</w:t>
-      </w:r>
-      <w:proofErr w:type="gramEnd"/>
-      <w:r>
-        <w:rPr>
-          <w:sz w:val="24"/>
-          <w:szCs w:val="24"/>
-        </w:rPr>
-        <w:t xml:space="preserve"> </w:t>
-      </w:r>
-      <w:r>
-        <w:rPr>
-          <w:sz w:val="24"/>
-          <w:szCs w:val="24"/>
-        </w:rPr>
-        <w:t xml:space="preserve"> MySQL is a widely used relational database management system (RDBMS). MySQL is free and open-source. MySQL is ideal for both small and large applications. It is a widely used database management system which stores data in the form of table so that user can able to understand and manage the data </w:t>
-      </w:r>
-      <w:proofErr w:type="spellStart"/>
-      <w:r>
-        <w:rPr>
-          <w:sz w:val="24"/>
-          <w:szCs w:val="24"/>
-        </w:rPr>
-        <w:t>efficiently.In</w:t>
-      </w:r>
-      <w:proofErr w:type="spellEnd"/>
-      <w:r>
-        <w:rPr>
-          <w:sz w:val="24"/>
-          <w:szCs w:val="24"/>
-        </w:rPr>
-        <w:t xml:space="preserve"> this project we use this database for proper storing of the Blog Created and it will store many different types of information related to data like timestamp, a slug heading etc. It is also used to store the authentication data of any user signing up or login in .Due to its effectiveness and clarity it provide it is used in this project.</w:t>
+        <w:t xml:space="preserve">: </w:t>
+      </w:r>
+      <w:r>
+        <w:rPr>
+          <w:sz w:val="24"/>
+          <w:szCs w:val="24"/>
+        </w:rPr>
+        <w:t xml:space="preserve"> MySQL is a widely used relational database management system (RDBMS). MySQL is free and open-source. MySQL is ideal for both small and large applications. It is a widely used database management system which stores data in the form of table so that user can able to understand and manage the data efficiently.In this project we use this database for proper storing of the Blog Created and it will store many different types of information related to data like timestamp, a slug heading etc. It is also used to store the authentication data of any user signing up or login in .Due to its effectiveness and clarity it provide it is used in this project.</w:t>
       </w:r>
       <w:r>
         <w:rPr>
@@ -3079,79 +2440,7 @@
           <w:sz w:val="24"/>
           <w:szCs w:val="24"/>
         </w:rPr>
-        <w:t xml:space="preserve">The first module in this project is the login module. Login is one of most important thing as per the authorization is concerned. It provide the security that nobody unauthorized will come and do anything with the data hence it is very important for the user. In this project we are using the auto inbuilt login module which is created by the </w:t>
-      </w:r>
-      <w:proofErr w:type="spellStart"/>
-      <w:r>
-        <w:rPr>
-          <w:bCs/>
-          <w:sz w:val="24"/>
-          <w:szCs w:val="24"/>
-        </w:rPr>
-        <w:t>Laravel</w:t>
-      </w:r>
-      <w:proofErr w:type="spellEnd"/>
-      <w:r>
-        <w:rPr>
-          <w:bCs/>
-          <w:sz w:val="24"/>
-          <w:szCs w:val="24"/>
-        </w:rPr>
-        <w:t xml:space="preserve">. All the functioning regarding login like creating the database, putting entry in the database, checking the user for verification is handled by </w:t>
-      </w:r>
-      <w:proofErr w:type="spellStart"/>
-      <w:r>
-        <w:rPr>
-          <w:bCs/>
-          <w:sz w:val="24"/>
-          <w:szCs w:val="24"/>
-        </w:rPr>
-        <w:t>laravel</w:t>
-      </w:r>
-      <w:proofErr w:type="spellEnd"/>
-      <w:r>
-        <w:rPr>
-          <w:bCs/>
-          <w:sz w:val="24"/>
-          <w:szCs w:val="24"/>
-        </w:rPr>
-        <w:t xml:space="preserve"> itself. It provide a great ease for the developer to take care of this authentication. In the login screen there is input field where user have to enter the credential and then if credential matched he will logged in and routed to the desired page else there is an error thrown by the </w:t>
-      </w:r>
-      <w:proofErr w:type="spellStart"/>
-      <w:r>
-        <w:rPr>
-          <w:bCs/>
-          <w:sz w:val="24"/>
-          <w:szCs w:val="24"/>
-        </w:rPr>
-        <w:t>laravel</w:t>
-      </w:r>
-      <w:proofErr w:type="spellEnd"/>
-      <w:r>
-        <w:rPr>
-          <w:bCs/>
-          <w:sz w:val="24"/>
-          <w:szCs w:val="24"/>
-        </w:rPr>
-        <w:t xml:space="preserve">. This all views are provided by </w:t>
-      </w:r>
-      <w:proofErr w:type="spellStart"/>
-      <w:r>
-        <w:rPr>
-          <w:bCs/>
-          <w:sz w:val="24"/>
-          <w:szCs w:val="24"/>
-        </w:rPr>
-        <w:t>laravel</w:t>
-      </w:r>
-      <w:proofErr w:type="spellEnd"/>
-      <w:r>
-        <w:rPr>
-          <w:bCs/>
-          <w:sz w:val="24"/>
-          <w:szCs w:val="24"/>
-        </w:rPr>
-        <w:t xml:space="preserve"> blade template.</w:t>
+        <w:t>The first module in this project is the login module. Login is one of most important thing as per the authorization is concerned. It provide the security that nobody unauthorized will come and do anything with the data hence it is very important for the user. In this project we are using the auto inbuilt login module which is created by the Laravel. All the functioning regarding login like creating the database, putting entry in the database, checking the user for verification is handled by laravel itself. It provide a great ease for the developer to take care of this authentication. In the login screen there is input field where user have to enter the credential and then if credential matched he will logged in and routed to the desired page else there is an error thrown by the laravel. This all views are provided by laravel blade template.</w:t>
       </w:r>
     </w:p>
     <w:p>
@@ -3189,23 +2478,7 @@
           <w:sz w:val="28"/>
           <w:szCs w:val="28"/>
         </w:rPr>
-        <w:t>.2</w:t>
-      </w:r>
-      <w:r>
-        <w:rPr>
-          <w:b/>
-          <w:sz w:val="28"/>
-          <w:szCs w:val="28"/>
-        </w:rPr>
-        <w:t xml:space="preserve"> </w:t>
-      </w:r>
-      <w:r>
-        <w:rPr>
-          <w:b/>
-          <w:sz w:val="28"/>
-          <w:szCs w:val="28"/>
-        </w:rPr>
-        <w:t>Signup</w:t>
+        <w:t>.2 Signup</w:t>
       </w:r>
     </w:p>
     <w:p>
@@ -3245,18 +2518,8 @@
           <w:sz w:val="24"/>
           <w:szCs w:val="24"/>
         </w:rPr>
-        <w:t xml:space="preserve">This is also very important as per the security purpose as we don’t want any unknown to come and create stuffs in website so signup will provide a way that only particular user will be able to use this blog </w:t>
-      </w:r>
-      <w:proofErr w:type="gramStart"/>
-      <w:r>
-        <w:rPr>
-          <w:bCs/>
-          <w:sz w:val="24"/>
-          <w:szCs w:val="24"/>
-        </w:rPr>
-        <w:t>website .</w:t>
-      </w:r>
-      <w:proofErr w:type="gramEnd"/>
+        <w:t>This is also very important as per the security purpose as we don’t want any unknown to come and create stuffs in website so signup will provide a way that only particular user will be able to use this blog website .</w:t>
+      </w:r>
     </w:p>
     <w:p>
       <w:pPr>
@@ -3275,53 +2538,7 @@
           <w:sz w:val="24"/>
           <w:szCs w:val="24"/>
         </w:rPr>
-        <w:t xml:space="preserve">The signup view is again rendered by blade template in the </w:t>
-      </w:r>
-      <w:proofErr w:type="spellStart"/>
-      <w:proofErr w:type="gramStart"/>
-      <w:r>
-        <w:rPr>
-          <w:bCs/>
-          <w:sz w:val="24"/>
-          <w:szCs w:val="24"/>
-        </w:rPr>
-        <w:t>laravel</w:t>
-      </w:r>
-      <w:proofErr w:type="spellEnd"/>
-      <w:r>
-        <w:rPr>
-          <w:bCs/>
-          <w:sz w:val="24"/>
-          <w:szCs w:val="24"/>
-        </w:rPr>
-        <w:t xml:space="preserve"> ,</w:t>
-      </w:r>
-      <w:proofErr w:type="gramEnd"/>
-      <w:r>
-        <w:rPr>
-          <w:bCs/>
-          <w:sz w:val="24"/>
-          <w:szCs w:val="24"/>
-        </w:rPr>
-        <w:t xml:space="preserve"> In the signup user required to fill the specific credential like username , emailed, password and after successful filling those fields and applying the data of the user will get stored in the respective database in the </w:t>
-      </w:r>
-      <w:proofErr w:type="spellStart"/>
-      <w:r>
-        <w:rPr>
-          <w:bCs/>
-          <w:sz w:val="24"/>
-          <w:szCs w:val="24"/>
-        </w:rPr>
-        <w:t>laravel</w:t>
-      </w:r>
-      <w:proofErr w:type="spellEnd"/>
-      <w:r>
-        <w:rPr>
-          <w:bCs/>
-          <w:sz w:val="24"/>
-          <w:szCs w:val="24"/>
-        </w:rPr>
-        <w:t>, and then he or she will be able to create the post and share the thought publically to whosoever he or she want to convey.</w:t>
+        <w:t>The signup view is again rendered by blade template in the laravel , In the signup user required to fill the specific credential like username , emailed, password and after successful filling those fields and applying the data of the user will get stored in the respective database in the laravel, and then he or she will be able to create the post and share the thought publically to whosoever he or she want to convey.</w:t>
       </w:r>
     </w:p>
     <w:p>
@@ -3369,25 +2586,7 @@
           <w:sz w:val="24"/>
           <w:szCs w:val="24"/>
         </w:rPr>
-        <w:t xml:space="preserve">ing in the </w:t>
-      </w:r>
-      <w:proofErr w:type="gramStart"/>
-      <w:r>
-        <w:rPr>
-          <w:bCs/>
-          <w:sz w:val="24"/>
-          <w:szCs w:val="24"/>
-        </w:rPr>
-        <w:t>website ,</w:t>
-      </w:r>
-      <w:proofErr w:type="gramEnd"/>
-      <w:r>
-        <w:rPr>
-          <w:bCs/>
-          <w:sz w:val="24"/>
-          <w:szCs w:val="24"/>
-        </w:rPr>
-        <w:t xml:space="preserve"> he or she will be required to verify the credentials with login and then he or she will able to do whatever he or she want in the in their blog website account.</w:t>
+        <w:t>ing in the website , he or she will be required to verify the credentials with login and then he or she will able to do whatever he or she want in the in their blog website account.</w:t>
       </w:r>
     </w:p>
     <w:p>
@@ -3457,6 +2656,123 @@
           <w:sz w:val="28"/>
           <w:szCs w:val="28"/>
         </w:rPr>
+        <w:t xml:space="preserve"> Home Page</w:t>
+      </w:r>
+    </w:p>
+    <w:p>
+      <w:pPr>
+        <w:spacing w:line="360" w:lineRule="auto"/>
+        <w:ind w:left="462" w:right="322"/>
+        <w:jc w:val="both"/>
+        <w:rPr>
+          <w:bCs/>
+          <w:sz w:val="24"/>
+          <w:szCs w:val="24"/>
+        </w:rPr>
+      </w:pPr>
+      <w:r>
+        <w:rPr>
+          <w:bCs/>
+          <w:sz w:val="24"/>
+          <w:szCs w:val="24"/>
+        </w:rPr>
+        <w:t xml:space="preserve">This is the third module in this project. Homepage is one of the important element in any website as it describe the overview of the website in a single glance. This project is also have home page where user can able to see the defined User Interface </w:t>
+      </w:r>
+      <w:r>
+        <w:rPr>
+          <w:bCs/>
+          <w:sz w:val="24"/>
+          <w:szCs w:val="24"/>
+        </w:rPr>
+        <w:t>with all the basic details about the website. It is the soul of any website.</w:t>
+      </w:r>
+    </w:p>
+    <w:p>
+      <w:pPr>
+        <w:spacing w:line="360" w:lineRule="auto"/>
+        <w:ind w:left="462" w:right="322"/>
+        <w:jc w:val="both"/>
+        <w:rPr>
+          <w:bCs/>
+          <w:sz w:val="24"/>
+          <w:szCs w:val="24"/>
+        </w:rPr>
+      </w:pPr>
+    </w:p>
+    <w:p>
+      <w:pPr>
+        <w:spacing w:line="360" w:lineRule="auto"/>
+        <w:ind w:left="462" w:right="322"/>
+        <w:jc w:val="both"/>
+        <w:rPr>
+          <w:bCs/>
+          <w:sz w:val="24"/>
+          <w:szCs w:val="24"/>
+        </w:rPr>
+      </w:pPr>
+      <w:r>
+        <w:rPr>
+          <w:bCs/>
+          <w:sz w:val="24"/>
+          <w:szCs w:val="24"/>
+        </w:rPr>
+        <w:t>The home page of this project is also contains some important information about the website like it contains the text which describe about the blog and what a blog website is. It has several buttons and links from where the user will able to navigate in different screen for different purposes and can able to create, view and edit and delete the blog post there. Laravel controllers and routes are widely used in the home page to provide all the important functionality as per the requirements of the website.</w:t>
+      </w:r>
+    </w:p>
+    <w:p>
+      <w:pPr>
+        <w:spacing w:line="360" w:lineRule="auto"/>
+        <w:ind w:left="462" w:right="322"/>
+        <w:rPr>
+          <w:bCs/>
+          <w:sz w:val="24"/>
+          <w:szCs w:val="24"/>
+        </w:rPr>
+      </w:pPr>
+    </w:p>
+    <w:p>
+      <w:pPr>
+        <w:spacing w:line="360" w:lineRule="auto"/>
+        <w:ind w:left="462" w:right="322"/>
+        <w:rPr>
+          <w:bCs/>
+          <w:sz w:val="24"/>
+          <w:szCs w:val="24"/>
+        </w:rPr>
+      </w:pPr>
+    </w:p>
+    <w:p>
+      <w:pPr>
+        <w:spacing w:line="360" w:lineRule="auto"/>
+        <w:ind w:left="462" w:right="322"/>
+        <w:rPr>
+          <w:b/>
+          <w:sz w:val="28"/>
+          <w:szCs w:val="28"/>
+        </w:rPr>
+      </w:pPr>
+      <w:r>
+        <w:rPr>
+          <w:b/>
+          <w:sz w:val="28"/>
+          <w:szCs w:val="28"/>
+        </w:rPr>
+        <w:t>3</w:t>
+      </w:r>
+      <w:r>
+        <w:rPr>
+          <w:b/>
+          <w:sz w:val="28"/>
+          <w:szCs w:val="28"/>
+        </w:rPr>
+        <w:t>.4</w:t>
+      </w:r>
+      <w:r>
+        <w:rPr>
+          <w:b/>
+          <w:sz w:val="28"/>
+          <w:szCs w:val="28"/>
+        </w:rPr>
         <w:t xml:space="preserve"> </w:t>
       </w:r>
       <w:r>
@@ -3465,8 +2781,27 @@
           <w:sz w:val="28"/>
           <w:szCs w:val="28"/>
         </w:rPr>
-        <w:t>Home Page</w:t>
-      </w:r>
+        <w:t>Create Blog</w:t>
+      </w:r>
+      <w:r>
+        <w:rPr>
+          <w:b/>
+          <w:sz w:val="28"/>
+          <w:szCs w:val="28"/>
+        </w:rPr>
+        <w:t xml:space="preserve"> Page</w:t>
+      </w:r>
+    </w:p>
+    <w:p>
+      <w:pPr>
+        <w:spacing w:line="360" w:lineRule="auto"/>
+        <w:ind w:left="462" w:right="322"/>
+        <w:rPr>
+          <w:bCs/>
+          <w:sz w:val="24"/>
+          <w:szCs w:val="24"/>
+        </w:rPr>
+      </w:pPr>
     </w:p>
     <w:p>
       <w:pPr>
@@ -3485,15 +2820,15 @@
           <w:sz w:val="24"/>
           <w:szCs w:val="24"/>
         </w:rPr>
-        <w:t xml:space="preserve">This is the third module in this project. Homepage is one of the important element in any website as it describe the overview of the website in a single glance. This project is also have home page where user can able to see the defined User Interface </w:t>
-      </w:r>
-      <w:r>
-        <w:rPr>
-          <w:bCs/>
-          <w:sz w:val="24"/>
-          <w:szCs w:val="24"/>
-        </w:rPr>
-        <w:t>with all the basic details about the website. It is the soul of any website.</w:t>
+        <w:t xml:space="preserve">This is the fourth module screen of the screen . As it is a blog website user must be able to create the blog as per his or her wish. This create page give multiple functionality to create the blog post. For creating a blog the user should give some basic inputs like Blog Title which will show the title of the blog , user should give description of the post in which user describe about the post and give a proper content about the post to understand the context. </w:t>
+      </w:r>
+      <w:r>
+        <w:rPr>
+          <w:bCs/>
+          <w:sz w:val="24"/>
+          <w:szCs w:val="24"/>
+        </w:rPr>
+        <w:t>Then user should upload a picture file related to this blog, which will describe the post in a single view. After providing all the inputs to the required field and submitting the data the post will be created and move forward to the home screen so that it will be available for other to see and get the information.</w:t>
       </w:r>
     </w:p>
     <w:p>
@@ -3525,46 +2860,38 @@
           <w:sz w:val="24"/>
           <w:szCs w:val="24"/>
         </w:rPr>
-        <w:t xml:space="preserve">The home page of this project is also contains some important information about the website like it contains the text which describe about the blog and what a blog website is. It has several buttons and links from where the user will able to navigate in different screen for different purposes and can able to create, view and edit and delete the blog post there. </w:t>
-      </w:r>
-      <w:proofErr w:type="spellStart"/>
-      <w:r>
-        <w:rPr>
-          <w:bCs/>
-          <w:sz w:val="24"/>
-          <w:szCs w:val="24"/>
-        </w:rPr>
-        <w:t>Laravel</w:t>
-      </w:r>
-      <w:proofErr w:type="spellEnd"/>
-      <w:r>
-        <w:rPr>
-          <w:bCs/>
-          <w:sz w:val="24"/>
-          <w:szCs w:val="24"/>
-        </w:rPr>
-        <w:t xml:space="preserve"> controllers and routes are widely used in the home page to provide all the important functionality as per the requirements of the website.</w:t>
-      </w:r>
-    </w:p>
-    <w:p>
-      <w:pPr>
-        <w:spacing w:line="360" w:lineRule="auto"/>
-        <w:ind w:left="462" w:right="322"/>
-        <w:rPr>
-          <w:bCs/>
-          <w:sz w:val="24"/>
-          <w:szCs w:val="24"/>
-        </w:rPr>
-      </w:pPr>
-    </w:p>
-    <w:p>
-      <w:pPr>
-        <w:spacing w:line="360" w:lineRule="auto"/>
-        <w:ind w:left="462" w:right="322"/>
-        <w:rPr>
-          <w:bCs/>
-          <w:sz w:val="24"/>
-          <w:szCs w:val="24"/>
+        <w:t>As described above that user are providing several information in the post creation all the data are stored in the database which will be created by the user in this case the heading is stored as the slug in the database for the proper identification, and with this it will store the description and the timestamp too which will sort the post as per recent upload. All this structure is very useful while retrieving the data for the view in the interface.</w:t>
+      </w:r>
+    </w:p>
+    <w:p>
+      <w:pPr>
+        <w:spacing w:line="360" w:lineRule="auto"/>
+        <w:ind w:left="462" w:right="322"/>
+        <w:jc w:val="both"/>
+        <w:rPr>
+          <w:bCs/>
+          <w:sz w:val="24"/>
+          <w:szCs w:val="24"/>
+        </w:rPr>
+      </w:pPr>
+      <w:r>
+        <w:rPr>
+          <w:bCs/>
+          <w:sz w:val="24"/>
+          <w:szCs w:val="24"/>
+        </w:rPr>
+        <w:lastRenderedPageBreak/>
+        <w:t>Note : Only user with account can able to create the blog in the website , no other user will be able to do this since it is not allowed as per the security rules of authentication.</w:t>
+      </w:r>
+    </w:p>
+    <w:p>
+      <w:pPr>
+        <w:spacing w:line="360" w:lineRule="auto"/>
+        <w:ind w:left="462" w:right="322"/>
+        <w:rPr>
+          <w:b/>
+          <w:sz w:val="28"/>
+          <w:szCs w:val="28"/>
         </w:rPr>
       </w:pPr>
     </w:p>
@@ -3592,43 +2919,8 @@
           <w:sz w:val="28"/>
           <w:szCs w:val="28"/>
         </w:rPr>
-        <w:t>.4</w:t>
-      </w:r>
-      <w:r>
-        <w:rPr>
-          <w:b/>
-          <w:sz w:val="28"/>
-          <w:szCs w:val="28"/>
-        </w:rPr>
-        <w:t xml:space="preserve"> </w:t>
-      </w:r>
-      <w:r>
-        <w:rPr>
-          <w:b/>
-          <w:sz w:val="28"/>
-          <w:szCs w:val="28"/>
-        </w:rPr>
-        <w:t>Create Blog</w:t>
-      </w:r>
-      <w:r>
-        <w:rPr>
-          <w:b/>
-          <w:sz w:val="28"/>
-          <w:szCs w:val="28"/>
-        </w:rPr>
-        <w:t xml:space="preserve"> Page</w:t>
-      </w:r>
-    </w:p>
-    <w:p>
-      <w:pPr>
-        <w:spacing w:line="360" w:lineRule="auto"/>
-        <w:ind w:left="462" w:right="322"/>
-        <w:rPr>
-          <w:bCs/>
-          <w:sz w:val="24"/>
-          <w:szCs w:val="24"/>
-        </w:rPr>
-      </w:pPr>
+        <w:t>.5 Blog Detailed View</w:t>
+      </w:r>
     </w:p>
     <w:p>
       <w:pPr>
@@ -3647,33 +2939,15 @@
           <w:sz w:val="24"/>
           <w:szCs w:val="24"/>
         </w:rPr>
-        <w:t xml:space="preserve">This is the fourth module screen of the </w:t>
-      </w:r>
-      <w:proofErr w:type="gramStart"/>
-      <w:r>
-        <w:rPr>
-          <w:bCs/>
-          <w:sz w:val="24"/>
-          <w:szCs w:val="24"/>
-        </w:rPr>
-        <w:t>screen .</w:t>
-      </w:r>
-      <w:proofErr w:type="gramEnd"/>
-      <w:r>
-        <w:rPr>
-          <w:bCs/>
-          <w:sz w:val="24"/>
-          <w:szCs w:val="24"/>
-        </w:rPr>
-        <w:t xml:space="preserve"> As it is a blog website user must be able to create the blog as per his or her wish. This create page give multiple functionality to create the blog post. For creating a blog the user should give some basic inputs like Blog Title which will show the title of the blog , user should give description of the post in which user describe about the post and give a proper content about the post to understand the context. </w:t>
-      </w:r>
-      <w:r>
-        <w:rPr>
-          <w:bCs/>
-          <w:sz w:val="24"/>
-          <w:szCs w:val="24"/>
-        </w:rPr>
-        <w:t>Then user should upload a picture file related to this blog, which will describe the post in a single view. After providing all the inputs to the required field and submitting the data the post will be created and move forward to the home screen so that it will be available for other to see and get the information.</w:t>
+        <w:t>This is the fifth module related to this project. It deals with the detailed description of the blog created . As the user create the blog it will be available in the home page</w:t>
+      </w:r>
+      <w:r>
+        <w:rPr>
+          <w:bCs/>
+          <w:sz w:val="24"/>
+          <w:szCs w:val="24"/>
+        </w:rPr>
+        <w:t xml:space="preserve"> for the overview. But if one want to read the blog in detail user can able to switch to the detail view page where all the details are saved in details and user can able to understand more about the blog and can able to retrieve more information about the blog , and this is what the main purpose of any blogger.</w:t>
       </w:r>
     </w:p>
     <w:p>
@@ -3692,6 +2966,33 @@
       <w:pPr>
         <w:spacing w:line="360" w:lineRule="auto"/>
         <w:ind w:left="462" w:right="322"/>
+        <w:rPr>
+          <w:b/>
+          <w:sz w:val="28"/>
+          <w:szCs w:val="28"/>
+        </w:rPr>
+      </w:pPr>
+      <w:r>
+        <w:rPr>
+          <w:b/>
+          <w:sz w:val="28"/>
+          <w:szCs w:val="28"/>
+        </w:rPr>
+        <w:t>3</w:t>
+      </w:r>
+      <w:r>
+        <w:rPr>
+          <w:b/>
+          <w:sz w:val="28"/>
+          <w:szCs w:val="28"/>
+        </w:rPr>
+        <w:t>.6 Blog Update View</w:t>
+      </w:r>
+    </w:p>
+    <w:p>
+      <w:pPr>
+        <w:spacing w:line="360" w:lineRule="auto"/>
+        <w:ind w:left="462" w:right="322"/>
         <w:jc w:val="both"/>
         <w:rPr>
           <w:bCs/>
@@ -3705,7 +3006,7 @@
           <w:sz w:val="24"/>
           <w:szCs w:val="24"/>
         </w:rPr>
-        <w:t>As described above that user are providing several information in the post creation all the data are stored in the database which will be created by the user in this case the heading is stored as the slug in the database for the proper identification, and with this it will store the description and the timestamp too which will sort the post as per recent upload. All this structure is very useful while retrieving the data for the view in the interface.</w:t>
+        <w:t>This is the sixth module of this project. It deals with the update of the blog details in the website. Sometimes user created the blog and later if he or she think that there is need to add some more details , or to remove any unnecessary things from the blog the user can able to update the blog as per required. This will give the freedom to the user to make their blogs more valuable by providing proper content inside it and if there is any glitch updation is also possible.</w:t>
       </w:r>
     </w:p>
     <w:p>
@@ -3719,111 +3020,6 @@
           <w:szCs w:val="24"/>
         </w:rPr>
       </w:pPr>
-      <w:proofErr w:type="gramStart"/>
-      <w:r>
-        <w:rPr>
-          <w:bCs/>
-          <w:sz w:val="24"/>
-          <w:szCs w:val="24"/>
-        </w:rPr>
-        <w:lastRenderedPageBreak/>
-        <w:t>Note :</w:t>
-      </w:r>
-      <w:proofErr w:type="gramEnd"/>
-      <w:r>
-        <w:rPr>
-          <w:bCs/>
-          <w:sz w:val="24"/>
-          <w:szCs w:val="24"/>
-        </w:rPr>
-        <w:t xml:space="preserve"> Only use</w:t>
-      </w:r>
-      <w:r>
-        <w:rPr>
-          <w:bCs/>
-          <w:sz w:val="24"/>
-          <w:szCs w:val="24"/>
-        </w:rPr>
-        <w:t>r with account can able to create</w:t>
-      </w:r>
-      <w:r>
-        <w:rPr>
-          <w:bCs/>
-          <w:sz w:val="24"/>
-          <w:szCs w:val="24"/>
-        </w:rPr>
-        <w:t xml:space="preserve"> the </w:t>
-      </w:r>
-      <w:r>
-        <w:rPr>
-          <w:bCs/>
-          <w:sz w:val="24"/>
-          <w:szCs w:val="24"/>
-        </w:rPr>
-        <w:t>blog in the website</w:t>
-      </w:r>
-      <w:r>
-        <w:rPr>
-          <w:bCs/>
-          <w:sz w:val="24"/>
-          <w:szCs w:val="24"/>
-        </w:rPr>
-        <w:t xml:space="preserve"> , no other user will be able to do this since it is not allowed as per the security rules of authentication.</w:t>
-      </w:r>
-    </w:p>
-    <w:p>
-      <w:pPr>
-        <w:spacing w:line="360" w:lineRule="auto"/>
-        <w:ind w:left="462" w:right="322"/>
-        <w:rPr>
-          <w:b/>
-          <w:sz w:val="28"/>
-          <w:szCs w:val="28"/>
-        </w:rPr>
-      </w:pPr>
-    </w:p>
-    <w:p>
-      <w:pPr>
-        <w:spacing w:line="360" w:lineRule="auto"/>
-        <w:ind w:left="462" w:right="322"/>
-        <w:rPr>
-          <w:b/>
-          <w:sz w:val="28"/>
-          <w:szCs w:val="28"/>
-        </w:rPr>
-      </w:pPr>
-      <w:r>
-        <w:rPr>
-          <w:b/>
-          <w:sz w:val="28"/>
-          <w:szCs w:val="28"/>
-        </w:rPr>
-        <w:t>3</w:t>
-      </w:r>
-      <w:r>
-        <w:rPr>
-          <w:b/>
-          <w:sz w:val="28"/>
-          <w:szCs w:val="28"/>
-        </w:rPr>
-        <w:t>.5</w:t>
-      </w:r>
-      <w:r>
-        <w:rPr>
-          <w:b/>
-          <w:sz w:val="28"/>
-          <w:szCs w:val="28"/>
-        </w:rPr>
-        <w:t xml:space="preserve"> </w:t>
-      </w:r>
-      <w:r>
-        <w:rPr>
-          <w:b/>
-          <w:sz w:val="28"/>
-          <w:szCs w:val="28"/>
-        </w:rPr>
-        <w:t>Blog Detailed View</w:t>
-      </w:r>
     </w:p>
     <w:p>
       <w:pPr>
@@ -3842,33 +3038,15 @@
           <w:sz w:val="24"/>
           <w:szCs w:val="24"/>
         </w:rPr>
-        <w:t xml:space="preserve">This is the fifth module related to this project. It deals with the detailed description of the blog </w:t>
-      </w:r>
-      <w:proofErr w:type="gramStart"/>
-      <w:r>
-        <w:rPr>
-          <w:bCs/>
-          <w:sz w:val="24"/>
-          <w:szCs w:val="24"/>
-        </w:rPr>
-        <w:t>created .</w:t>
-      </w:r>
-      <w:proofErr w:type="gramEnd"/>
-      <w:r>
-        <w:rPr>
-          <w:bCs/>
-          <w:sz w:val="24"/>
-          <w:szCs w:val="24"/>
-        </w:rPr>
-        <w:t xml:space="preserve"> As the user create the blog it will be available in the home page</w:t>
-      </w:r>
-      <w:r>
-        <w:rPr>
-          <w:bCs/>
-          <w:sz w:val="24"/>
-          <w:szCs w:val="24"/>
-        </w:rPr>
-        <w:t xml:space="preserve"> for the overview. But if one want to read the blog in detail user can able to switch to the detail view page where all the details are saved in details and user can able to understand more about the blog and can able to retrieve more information about the blog , and this is what the main purpose of any blogger.</w:t>
+        <w:t xml:space="preserve">In this website in the update section user can able to update multiple field in their blog.  User can able to change their heading and the description in their blog and all the changes made also get updated in the database. For which database migration and updation logic are used </w:t>
+      </w:r>
+      <w:r>
+        <w:rPr>
+          <w:bCs/>
+          <w:sz w:val="24"/>
+          <w:szCs w:val="24"/>
+        </w:rPr>
+        <w:t>in the laravel framework.</w:t>
       </w:r>
     </w:p>
     <w:p>
@@ -3887,57 +3065,6 @@
       <w:pPr>
         <w:spacing w:line="360" w:lineRule="auto"/>
         <w:ind w:left="462" w:right="322"/>
-        <w:rPr>
-          <w:b/>
-          <w:sz w:val="28"/>
-          <w:szCs w:val="28"/>
-        </w:rPr>
-      </w:pPr>
-      <w:r>
-        <w:rPr>
-          <w:b/>
-          <w:sz w:val="28"/>
-          <w:szCs w:val="28"/>
-        </w:rPr>
-        <w:t>3</w:t>
-      </w:r>
-      <w:r>
-        <w:rPr>
-          <w:b/>
-          <w:sz w:val="28"/>
-          <w:szCs w:val="28"/>
-        </w:rPr>
-        <w:t xml:space="preserve">.6 </w:t>
-      </w:r>
-      <w:r>
-        <w:rPr>
-          <w:b/>
-          <w:sz w:val="28"/>
-          <w:szCs w:val="28"/>
-        </w:rPr>
-        <w:t>Blog</w:t>
-      </w:r>
-      <w:r>
-        <w:rPr>
-          <w:b/>
-          <w:sz w:val="28"/>
-          <w:szCs w:val="28"/>
-        </w:rPr>
-        <w:t xml:space="preserve"> Update</w:t>
-      </w:r>
-      <w:r>
-        <w:rPr>
-          <w:b/>
-          <w:sz w:val="28"/>
-          <w:szCs w:val="28"/>
-        </w:rPr>
-        <w:t xml:space="preserve"> View</w:t>
-      </w:r>
-    </w:p>
-    <w:p>
-      <w:pPr>
-        <w:spacing w:line="360" w:lineRule="auto"/>
-        <w:ind w:left="462" w:right="322"/>
         <w:jc w:val="both"/>
         <w:rPr>
           <w:bCs/>
@@ -3951,159 +3078,7 @@
           <w:sz w:val="24"/>
           <w:szCs w:val="24"/>
         </w:rPr>
-        <w:t xml:space="preserve">This is the sixth module of this project. It deals with the update of the blog details in the website. Sometimes user created the blog and later if he or she think that there is need to add some more details , or to remove any unnecessary things from the blog the user can able to update the blog as per required. This will give the freedom to the user to make their blogs more valuable by providing proper content inside it and if there is any glitch </w:t>
-      </w:r>
-      <w:proofErr w:type="spellStart"/>
-      <w:r>
-        <w:rPr>
-          <w:bCs/>
-          <w:sz w:val="24"/>
-          <w:szCs w:val="24"/>
-        </w:rPr>
-        <w:t>updation</w:t>
-      </w:r>
-      <w:proofErr w:type="spellEnd"/>
-      <w:r>
-        <w:rPr>
-          <w:bCs/>
-          <w:sz w:val="24"/>
-          <w:szCs w:val="24"/>
-        </w:rPr>
-        <w:t xml:space="preserve"> is also possible.</w:t>
-      </w:r>
-    </w:p>
-    <w:p>
-      <w:pPr>
-        <w:spacing w:line="360" w:lineRule="auto"/>
-        <w:ind w:left="462" w:right="322"/>
-        <w:jc w:val="both"/>
-        <w:rPr>
-          <w:bCs/>
-          <w:sz w:val="24"/>
-          <w:szCs w:val="24"/>
-        </w:rPr>
-      </w:pPr>
-    </w:p>
-    <w:p>
-      <w:pPr>
-        <w:spacing w:line="360" w:lineRule="auto"/>
-        <w:ind w:left="462" w:right="322"/>
-        <w:jc w:val="both"/>
-        <w:rPr>
-          <w:bCs/>
-          <w:sz w:val="24"/>
-          <w:szCs w:val="24"/>
-        </w:rPr>
-      </w:pPr>
-      <w:r>
-        <w:rPr>
-          <w:bCs/>
-          <w:sz w:val="24"/>
-          <w:szCs w:val="24"/>
-        </w:rPr>
-        <w:t xml:space="preserve">In this website in the update section user can able to update multiple field in their blog.  User can able to change their heading and the description in their blog and all the changes made also get updated in the database. For which database migration and </w:t>
-      </w:r>
-      <w:proofErr w:type="spellStart"/>
-      <w:r>
-        <w:rPr>
-          <w:bCs/>
-          <w:sz w:val="24"/>
-          <w:szCs w:val="24"/>
-        </w:rPr>
-        <w:t>updation</w:t>
-      </w:r>
-      <w:proofErr w:type="spellEnd"/>
-      <w:r>
-        <w:rPr>
-          <w:bCs/>
-          <w:sz w:val="24"/>
-          <w:szCs w:val="24"/>
-        </w:rPr>
-        <w:t xml:space="preserve"> logic are used </w:t>
-      </w:r>
-      <w:r>
-        <w:rPr>
-          <w:bCs/>
-          <w:sz w:val="24"/>
-          <w:szCs w:val="24"/>
-        </w:rPr>
-        <w:t xml:space="preserve">in the </w:t>
-      </w:r>
-      <w:proofErr w:type="spellStart"/>
-      <w:r>
-        <w:rPr>
-          <w:bCs/>
-          <w:sz w:val="24"/>
-          <w:szCs w:val="24"/>
-        </w:rPr>
-        <w:t>laravel</w:t>
-      </w:r>
-      <w:proofErr w:type="spellEnd"/>
-      <w:r>
-        <w:rPr>
-          <w:bCs/>
-          <w:sz w:val="24"/>
-          <w:szCs w:val="24"/>
-        </w:rPr>
-        <w:t xml:space="preserve"> framework.</w:t>
-      </w:r>
-    </w:p>
-    <w:p>
-      <w:pPr>
-        <w:spacing w:line="360" w:lineRule="auto"/>
-        <w:ind w:left="462" w:right="322"/>
-        <w:jc w:val="both"/>
-        <w:rPr>
-          <w:bCs/>
-          <w:sz w:val="24"/>
-          <w:szCs w:val="24"/>
-        </w:rPr>
-      </w:pPr>
-    </w:p>
-    <w:p>
-      <w:pPr>
-        <w:spacing w:line="360" w:lineRule="auto"/>
-        <w:ind w:left="462" w:right="322"/>
-        <w:jc w:val="both"/>
-        <w:rPr>
-          <w:bCs/>
-          <w:sz w:val="24"/>
-          <w:szCs w:val="24"/>
-        </w:rPr>
-      </w:pPr>
-      <w:proofErr w:type="gramStart"/>
-      <w:r>
-        <w:rPr>
-          <w:bCs/>
-          <w:sz w:val="24"/>
-          <w:szCs w:val="24"/>
-        </w:rPr>
-        <w:t>Note :</w:t>
-      </w:r>
-      <w:proofErr w:type="gramEnd"/>
-      <w:r>
-        <w:rPr>
-          <w:bCs/>
-          <w:sz w:val="24"/>
-          <w:szCs w:val="24"/>
-        </w:rPr>
-        <w:t xml:space="preserve"> Only user with account can able to </w:t>
-      </w:r>
-      <w:r>
-        <w:rPr>
-          <w:bCs/>
-          <w:sz w:val="24"/>
-          <w:szCs w:val="24"/>
-        </w:rPr>
-        <w:t xml:space="preserve">update the record in </w:t>
-      </w:r>
-      <w:r>
-        <w:rPr>
-          <w:bCs/>
-          <w:sz w:val="24"/>
-          <w:szCs w:val="24"/>
-        </w:rPr>
-        <w:t>the database , no other user will be able to do this since it is not allowed as per the security rules of authentication.</w:t>
+        <w:t>Note : Only user with account can able to update the record in the database , no other user will be able to do this since it is not allowed as per the security rules of authentication.</w:t>
       </w:r>
     </w:p>
     <w:p>
@@ -4255,25 +3230,7 @@
           <w:sz w:val="24"/>
           <w:szCs w:val="24"/>
         </w:rPr>
-        <w:t xml:space="preserve"> </w:t>
-      </w:r>
-      <w:proofErr w:type="gramStart"/>
-      <w:r>
-        <w:rPr>
-          <w:bCs/>
-          <w:sz w:val="24"/>
-          <w:szCs w:val="24"/>
-        </w:rPr>
-        <w:t>Note :</w:t>
-      </w:r>
-      <w:proofErr w:type="gramEnd"/>
-      <w:r>
-        <w:rPr>
-          <w:bCs/>
-          <w:sz w:val="24"/>
-          <w:szCs w:val="24"/>
-        </w:rPr>
-        <w:t xml:space="preserve"> Only user with account can able to delete the record from the database , no other user will be able to do this since it is not allowed as per the security rules of authentication.</w:t>
+        <w:t xml:space="preserve"> Note : Only user with account can able to delete the record from the database , no other user will be able to do this since it is not allowed as per the security rules of authentication.</w:t>
       </w:r>
     </w:p>
     <w:p>
@@ -4311,15 +3268,7 @@
           <w:sz w:val="28"/>
           <w:szCs w:val="28"/>
         </w:rPr>
-        <w:t>.8</w:t>
-      </w:r>
-      <w:r>
-        <w:rPr>
-          <w:b/>
-          <w:sz w:val="28"/>
-          <w:szCs w:val="28"/>
-        </w:rPr>
-        <w:t xml:space="preserve"> Blog View</w:t>
+        <w:t>.8 Blog View</w:t>
       </w:r>
     </w:p>
     <w:p>
@@ -4347,87 +3296,15 @@
           <w:sz w:val="24"/>
           <w:szCs w:val="24"/>
         </w:rPr>
-        <w:t xml:space="preserve"> module in this </w:t>
-      </w:r>
-      <w:proofErr w:type="gramStart"/>
-      <w:r>
-        <w:rPr>
-          <w:bCs/>
-          <w:sz w:val="24"/>
-          <w:szCs w:val="24"/>
-        </w:rPr>
-        <w:t>project ,</w:t>
-      </w:r>
-      <w:proofErr w:type="gramEnd"/>
-      <w:r>
-        <w:rPr>
-          <w:bCs/>
-          <w:sz w:val="24"/>
-          <w:szCs w:val="24"/>
-        </w:rPr>
-        <w:t xml:space="preserve"> this provide </w:t>
-      </w:r>
-      <w:proofErr w:type="spellStart"/>
-      <w:r>
-        <w:rPr>
-          <w:bCs/>
-          <w:sz w:val="24"/>
-          <w:szCs w:val="24"/>
-        </w:rPr>
-        <w:t>a</w:t>
-      </w:r>
-      <w:proofErr w:type="spellEnd"/>
-      <w:r>
-        <w:rPr>
-          <w:bCs/>
-          <w:sz w:val="24"/>
-          <w:szCs w:val="24"/>
-        </w:rPr>
-        <w:t xml:space="preserve">  interface where all the collections of the blog for a particular user are available. </w:t>
-      </w:r>
-      <w:r>
-        <w:rPr>
-          <w:bCs/>
-          <w:sz w:val="24"/>
-          <w:szCs w:val="24"/>
-        </w:rPr>
-        <w:t xml:space="preserve">It is very helpful for the end user as well the one who visit the website to see the blogs of others. As a created user can able to review all the blogs at a time and it </w:t>
-      </w:r>
-      <w:proofErr w:type="spellStart"/>
-      <w:r>
-        <w:rPr>
-          <w:bCs/>
-          <w:sz w:val="24"/>
-          <w:szCs w:val="24"/>
-        </w:rPr>
-        <w:t>become</w:t>
-      </w:r>
-      <w:proofErr w:type="spellEnd"/>
-      <w:r>
-        <w:rPr>
-          <w:bCs/>
-          <w:sz w:val="24"/>
-          <w:szCs w:val="24"/>
-        </w:rPr>
-        <w:t xml:space="preserve"> very easy for them to find the </w:t>
-      </w:r>
-      <w:proofErr w:type="gramStart"/>
-      <w:r>
-        <w:rPr>
-          <w:bCs/>
-          <w:sz w:val="24"/>
-          <w:szCs w:val="24"/>
-        </w:rPr>
-        <w:t>mistake  in</w:t>
-      </w:r>
-      <w:proofErr w:type="gramEnd"/>
-      <w:r>
-        <w:rPr>
-          <w:bCs/>
-          <w:sz w:val="24"/>
-          <w:szCs w:val="24"/>
-        </w:rPr>
-        <w:t xml:space="preserve"> the blog and then he or she can able to rectify it easily. As other user who visit the website to see the blog it become very easy to them to find the content of their interest easily and hence it save time of both the creator and the visitor.</w:t>
+        <w:t xml:space="preserve"> module in this project , this provide a  interface where all the collections of the blog for a particular user are available. </w:t>
+      </w:r>
+      <w:r>
+        <w:rPr>
+          <w:bCs/>
+          <w:sz w:val="24"/>
+          <w:szCs w:val="24"/>
+        </w:rPr>
+        <w:t>It is very helpful for the end user as well the one who visit the website to see the blogs of others. As a created user can able to review all the blogs at a time and it become very easy for them to find the mistake  in the blog and then he or she can able to rectify it easily. As other user who visit the website to see the blog it become very easy to them to find the content of their interest easily and hence it save time of both the creator and the visitor.</w:t>
       </w:r>
     </w:p>
     <w:p>
@@ -4476,31 +3353,7 @@
           <w:sz w:val="28"/>
           <w:szCs w:val="28"/>
         </w:rPr>
-        <w:t>.9</w:t>
-      </w:r>
-      <w:r>
-        <w:rPr>
-          <w:b/>
-          <w:sz w:val="28"/>
-          <w:szCs w:val="28"/>
-        </w:rPr>
-        <w:t xml:space="preserve"> </w:t>
-      </w:r>
-      <w:r>
-        <w:rPr>
-          <w:b/>
-          <w:sz w:val="28"/>
-          <w:szCs w:val="28"/>
-        </w:rPr>
-        <w:t>About Us</w:t>
-      </w:r>
-      <w:r>
-        <w:rPr>
-          <w:b/>
-          <w:sz w:val="28"/>
-          <w:szCs w:val="28"/>
-        </w:rPr>
-        <w:t xml:space="preserve"> View</w:t>
+        <w:t>.9 About Us View</w:t>
       </w:r>
     </w:p>
     <w:p>
@@ -4520,43 +3373,7 @@
           <w:sz w:val="24"/>
           <w:szCs w:val="24"/>
         </w:rPr>
-        <w:t xml:space="preserve">This is the ninth module of this </w:t>
-      </w:r>
-      <w:proofErr w:type="gramStart"/>
-      <w:r>
-        <w:rPr>
-          <w:bCs/>
-          <w:sz w:val="24"/>
-          <w:szCs w:val="24"/>
-        </w:rPr>
-        <w:t>project .</w:t>
-      </w:r>
-      <w:proofErr w:type="gramEnd"/>
-      <w:r>
-        <w:rPr>
-          <w:bCs/>
-          <w:sz w:val="24"/>
-          <w:szCs w:val="24"/>
-        </w:rPr>
-        <w:t xml:space="preserve"> It deals with the contact and basic details about the creator that the user should know before using the application or the website. It is again very important aspect of the website since using this user can able to report any issue to the creator if something goes wrong or they can provide any suggestion for the betterment of the website. User can also able to put </w:t>
-      </w:r>
-      <w:proofErr w:type="gramStart"/>
-      <w:r>
-        <w:rPr>
-          <w:bCs/>
-          <w:sz w:val="24"/>
-          <w:szCs w:val="24"/>
-        </w:rPr>
-        <w:t>complaint  about</w:t>
-      </w:r>
-      <w:proofErr w:type="gramEnd"/>
-      <w:r>
-        <w:rPr>
-          <w:bCs/>
-          <w:sz w:val="24"/>
-          <w:szCs w:val="24"/>
-        </w:rPr>
-        <w:t xml:space="preserve"> any issue if it is there and then it will be rectified by the developer team. Hence it is one of the most important screen that one should not avoid.</w:t>
+        <w:t>This is the ninth module of this project . It deals with the contact and basic details about the creator that the user should know before using the application or the website. It is again very important aspect of the website since using this user can able to report any issue to the creator if something goes wrong or they can provide any suggestion for the betterment of the website. User can also able to put complaint  about any issue if it is there and then it will be rectified by the developer team. Hence it is one of the most important screen that one should not avoid.</w:t>
       </w:r>
     </w:p>
     <w:p>
@@ -4650,6 +3467,312 @@
     <w:p>
       <w:pPr>
         <w:spacing w:line="360" w:lineRule="auto"/>
+        <w:ind w:right="322" w:firstLine="462"/>
+        <w:rPr>
+          <w:b/>
+          <w:sz w:val="28"/>
+          <w:szCs w:val="28"/>
+        </w:rPr>
+      </w:pPr>
+    </w:p>
+    <w:p>
+      <w:pPr>
+        <w:spacing w:line="360" w:lineRule="auto"/>
+        <w:ind w:right="322" w:firstLine="462"/>
+        <w:rPr>
+          <w:b/>
+          <w:sz w:val="28"/>
+          <w:szCs w:val="28"/>
+        </w:rPr>
+      </w:pPr>
+      <w:r>
+        <w:rPr>
+          <w:b/>
+          <w:noProof/>
+          <w:sz w:val="28"/>
+          <w:szCs w:val="28"/>
+          <w:lang w:bidi="hi-IN"/>
+        </w:rPr>
+        <w:drawing>
+          <wp:anchor distT="0" distB="0" distL="114300" distR="114300" simplePos="0" relativeHeight="251658240" behindDoc="0" locked="0" layoutInCell="1" allowOverlap="1" wp14:anchorId="1F144B61" wp14:editId="689C9B42">
+            <wp:simplePos x="0" y="0"/>
+            <wp:positionH relativeFrom="margin">
+              <wp:align>center</wp:align>
+            </wp:positionH>
+            <wp:positionV relativeFrom="paragraph">
+              <wp:posOffset>467498</wp:posOffset>
+            </wp:positionV>
+            <wp:extent cx="5478145" cy="2006600"/>
+            <wp:effectExtent l="190500" t="190500" r="198755" b="184150"/>
+            <wp:wrapThrough wrapText="bothSides">
+              <wp:wrapPolygon edited="0">
+                <wp:start x="150" y="-2051"/>
+                <wp:lineTo x="-751" y="-1641"/>
+                <wp:lineTo x="-676" y="21532"/>
+                <wp:lineTo x="75" y="22967"/>
+                <wp:lineTo x="150" y="23377"/>
+                <wp:lineTo x="21407" y="23377"/>
+                <wp:lineTo x="21482" y="22967"/>
+                <wp:lineTo x="22233" y="21532"/>
+                <wp:lineTo x="22309" y="1641"/>
+                <wp:lineTo x="21482" y="-1435"/>
+                <wp:lineTo x="21407" y="-2051"/>
+                <wp:lineTo x="150" y="-2051"/>
+              </wp:wrapPolygon>
+            </wp:wrapThrough>
+            <wp:docPr id="1" name="Picture 1" descr="C:\Users\Sudeep\Downloads\blog.PNG"/>
+            <wp:cNvGraphicFramePr>
+              <a:graphicFrameLocks xmlns:a="http://schemas.openxmlformats.org/drawingml/2006/main" noChangeAspect="1"/>
+            </wp:cNvGraphicFramePr>
+            <a:graphic xmlns:a="http://schemas.openxmlformats.org/drawingml/2006/main">
+              <a:graphicData uri="http://schemas.openxmlformats.org/drawingml/2006/picture">
+                <pic:pic xmlns:pic="http://schemas.openxmlformats.org/drawingml/2006/picture">
+                  <pic:nvPicPr>
+                    <pic:cNvPr id="0" name="Picture 1" descr="C:\Users\Sudeep\Downloads\blog.PNG"/>
+                    <pic:cNvPicPr>
+                      <a:picLocks noChangeAspect="1" noChangeArrowheads="1"/>
+                    </pic:cNvPicPr>
+                  </pic:nvPicPr>
+                  <pic:blipFill>
+                    <a:blip r:embed="rId8" cstate="print">
+                      <a:extLst>
+                        <a:ext uri="{28A0092B-C50C-407E-A947-70E740481C1C}">
+                          <a14:useLocalDpi xmlns:a14="http://schemas.microsoft.com/office/drawing/2010/main" val="0"/>
+                        </a:ext>
+                      </a:extLst>
+                    </a:blip>
+                    <a:srcRect/>
+                    <a:stretch>
+                      <a:fillRect/>
+                    </a:stretch>
+                  </pic:blipFill>
+                  <pic:spPr bwMode="auto">
+                    <a:xfrm>
+                      <a:off x="0" y="0"/>
+                      <a:ext cx="5478145" cy="2006600"/>
+                    </a:xfrm>
+                    <a:prstGeom prst="rect">
+                      <a:avLst/>
+                    </a:prstGeom>
+                    <a:ln>
+                      <a:noFill/>
+                    </a:ln>
+                    <a:effectLst>
+                      <a:outerShdw blurRad="190500" algn="tl" rotWithShape="0">
+                        <a:srgbClr val="000000">
+                          <a:alpha val="70000"/>
+                        </a:srgbClr>
+                      </a:outerShdw>
+                    </a:effectLst>
+                  </pic:spPr>
+                </pic:pic>
+              </a:graphicData>
+            </a:graphic>
+            <wp14:sizeRelH relativeFrom="margin">
+              <wp14:pctWidth>0</wp14:pctWidth>
+            </wp14:sizeRelH>
+          </wp:anchor>
+        </w:drawing>
+      </w:r>
+      <w:r>
+        <w:rPr>
+          <w:b/>
+          <w:sz w:val="28"/>
+          <w:szCs w:val="28"/>
+        </w:rPr>
+        <w:t>4.1 Home page</w:t>
+      </w:r>
+    </w:p>
+    <w:p>
+      <w:pPr>
+        <w:spacing w:line="360" w:lineRule="auto"/>
+        <w:ind w:right="322" w:firstLine="462"/>
+        <w:jc w:val="center"/>
+        <w:rPr>
+          <w:b/>
+          <w:sz w:val="28"/>
+          <w:szCs w:val="28"/>
+        </w:rPr>
+      </w:pPr>
+      <w:r>
+        <w:rPr>
+          <w:b/>
+          <w:sz w:val="24"/>
+          <w:szCs w:val="24"/>
+        </w:rPr>
+        <w:t>4.1.1 Landing Page</w:t>
+      </w:r>
+    </w:p>
+    <w:p>
+      <w:pPr>
+        <w:spacing w:line="360" w:lineRule="auto"/>
+        <w:ind w:left="462" w:right="322"/>
+        <w:jc w:val="center"/>
+        <w:rPr>
+          <w:b/>
+          <w:sz w:val="24"/>
+          <w:szCs w:val="24"/>
+        </w:rPr>
+      </w:pPr>
+      <w:r>
+        <w:rPr>
+          <w:bCs/>
+          <w:noProof/>
+          <w:sz w:val="24"/>
+          <w:szCs w:val="24"/>
+          <w:lang w:bidi="hi-IN"/>
+        </w:rPr>
+        <w:drawing>
+          <wp:anchor distT="0" distB="0" distL="114300" distR="114300" simplePos="0" relativeHeight="251659264" behindDoc="0" locked="0" layoutInCell="1" allowOverlap="1" wp14:anchorId="0A62127F" wp14:editId="6F6C5964">
+            <wp:simplePos x="0" y="0"/>
+            <wp:positionH relativeFrom="margin">
+              <wp:posOffset>166370</wp:posOffset>
+            </wp:positionH>
+            <wp:positionV relativeFrom="paragraph">
+              <wp:posOffset>533400</wp:posOffset>
+            </wp:positionV>
+            <wp:extent cx="5462270" cy="2337435"/>
+            <wp:effectExtent l="190500" t="190500" r="195580" b="196215"/>
+            <wp:wrapThrough wrapText="bothSides">
+              <wp:wrapPolygon edited="0">
+                <wp:start x="151" y="-1760"/>
+                <wp:lineTo x="-753" y="-1408"/>
+                <wp:lineTo x="-678" y="21301"/>
+                <wp:lineTo x="75" y="22885"/>
+                <wp:lineTo x="151" y="23237"/>
+                <wp:lineTo x="21394" y="23237"/>
+                <wp:lineTo x="21469" y="22885"/>
+                <wp:lineTo x="22223" y="21301"/>
+                <wp:lineTo x="22298" y="1408"/>
+                <wp:lineTo x="21469" y="-1232"/>
+                <wp:lineTo x="21394" y="-1760"/>
+                <wp:lineTo x="151" y="-1760"/>
+              </wp:wrapPolygon>
+            </wp:wrapThrough>
+            <wp:docPr id="2" name="Picture 2" descr="C:\Users\Sudeep\Downloads\blog1.PNG"/>
+            <wp:cNvGraphicFramePr>
+              <a:graphicFrameLocks xmlns:a="http://schemas.openxmlformats.org/drawingml/2006/main" noChangeAspect="1"/>
+            </wp:cNvGraphicFramePr>
+            <a:graphic xmlns:a="http://schemas.openxmlformats.org/drawingml/2006/main">
+              <a:graphicData uri="http://schemas.openxmlformats.org/drawingml/2006/picture">
+                <pic:pic xmlns:pic="http://schemas.openxmlformats.org/drawingml/2006/picture">
+                  <pic:nvPicPr>
+                    <pic:cNvPr id="0" name="Picture 2" descr="C:\Users\Sudeep\Downloads\blog1.PNG"/>
+                    <pic:cNvPicPr>
+                      <a:picLocks noChangeAspect="1" noChangeArrowheads="1"/>
+                    </pic:cNvPicPr>
+                  </pic:nvPicPr>
+                  <pic:blipFill>
+                    <a:blip r:embed="rId9" cstate="print">
+                      <a:extLst>
+                        <a:ext uri="{28A0092B-C50C-407E-A947-70E740481C1C}">
+                          <a14:useLocalDpi xmlns:a14="http://schemas.microsoft.com/office/drawing/2010/main" val="0"/>
+                        </a:ext>
+                      </a:extLst>
+                    </a:blip>
+                    <a:srcRect/>
+                    <a:stretch>
+                      <a:fillRect/>
+                    </a:stretch>
+                  </pic:blipFill>
+                  <pic:spPr bwMode="auto">
+                    <a:xfrm>
+                      <a:off x="0" y="0"/>
+                      <a:ext cx="5462270" cy="2337435"/>
+                    </a:xfrm>
+                    <a:prstGeom prst="rect">
+                      <a:avLst/>
+                    </a:prstGeom>
+                    <a:ln>
+                      <a:noFill/>
+                    </a:ln>
+                    <a:effectLst>
+                      <a:outerShdw blurRad="190500" algn="tl" rotWithShape="0">
+                        <a:srgbClr val="000000">
+                          <a:alpha val="70000"/>
+                        </a:srgbClr>
+                      </a:outerShdw>
+                    </a:effectLst>
+                  </pic:spPr>
+                </pic:pic>
+              </a:graphicData>
+            </a:graphic>
+            <wp14:sizeRelH relativeFrom="margin">
+              <wp14:pctWidth>0</wp14:pctWidth>
+            </wp14:sizeRelH>
+          </wp:anchor>
+        </w:drawing>
+      </w:r>
+    </w:p>
+    <w:p>
+      <w:pPr>
+        <w:spacing w:line="360" w:lineRule="auto"/>
+        <w:ind w:left="462" w:right="322"/>
+        <w:jc w:val="center"/>
+        <w:rPr>
+          <w:bCs/>
+          <w:sz w:val="24"/>
+          <w:szCs w:val="24"/>
+        </w:rPr>
+      </w:pPr>
+      <w:r>
+        <w:rPr>
+          <w:b/>
+          <w:sz w:val="24"/>
+          <w:szCs w:val="24"/>
+        </w:rPr>
+        <w:t>4.1.2</w:t>
+      </w:r>
+      <w:r>
+        <w:rPr>
+          <w:b/>
+          <w:sz w:val="24"/>
+          <w:szCs w:val="24"/>
+        </w:rPr>
+        <w:t xml:space="preserve"> Landing Page</w:t>
+      </w:r>
+      <w:r>
+        <w:rPr>
+          <w:b/>
+          <w:sz w:val="24"/>
+          <w:szCs w:val="24"/>
+        </w:rPr>
+        <w:t xml:space="preserve"> Review</w:t>
+      </w:r>
+    </w:p>
+    <w:p>
+      <w:pPr>
+        <w:spacing w:line="360" w:lineRule="auto"/>
+        <w:ind w:left="462" w:right="322"/>
+        <w:rPr>
+          <w:bCs/>
+          <w:sz w:val="24"/>
+          <w:szCs w:val="24"/>
+        </w:rPr>
+      </w:pPr>
+    </w:p>
+    <w:p>
+      <w:pPr>
+        <w:spacing w:line="360" w:lineRule="auto"/>
+        <w:ind w:left="462" w:right="322"/>
+        <w:rPr>
+          <w:bCs/>
+          <w:sz w:val="24"/>
+          <w:szCs w:val="24"/>
+        </w:rPr>
+      </w:pPr>
+      <w:r>
+        <w:rPr>
+          <w:bCs/>
+          <w:sz w:val="24"/>
+          <w:szCs w:val="24"/>
+        </w:rPr>
+        <w:t xml:space="preserve"> </w:t>
+      </w:r>
+    </w:p>
+    <w:p>
+      <w:pPr>
+        <w:spacing w:line="360" w:lineRule="auto"/>
         <w:ind w:left="462" w:right="322"/>
         <w:jc w:val="both"/>
         <w:rPr>
@@ -4670,85 +3793,469 @@
           <w:szCs w:val="24"/>
         </w:rPr>
       </w:pPr>
-      <w:bookmarkStart w:id="0" w:name="_GoBack"/>
-      <w:bookmarkEnd w:id="0"/>
-    </w:p>
-    <w:p>
-      <w:pPr>
-        <w:spacing w:line="360" w:lineRule="auto"/>
-        <w:ind w:left="462" w:right="322"/>
-        <w:rPr>
-          <w:bCs/>
-          <w:sz w:val="24"/>
-          <w:szCs w:val="24"/>
-        </w:rPr>
-      </w:pPr>
-    </w:p>
-    <w:p>
-      <w:pPr>
-        <w:spacing w:line="360" w:lineRule="auto"/>
-        <w:ind w:left="462" w:right="322"/>
-        <w:rPr>
-          <w:bCs/>
-          <w:sz w:val="24"/>
-          <w:szCs w:val="24"/>
-        </w:rPr>
-      </w:pPr>
-      <w:r>
-        <w:rPr>
-          <w:bCs/>
+    </w:p>
+    <w:p>
+      <w:pPr>
+        <w:spacing w:line="360" w:lineRule="auto"/>
+        <w:ind w:left="462" w:right="322"/>
+        <w:jc w:val="both"/>
+        <w:rPr>
+          <w:bCs/>
+          <w:sz w:val="24"/>
+          <w:szCs w:val="24"/>
+        </w:rPr>
+      </w:pPr>
+    </w:p>
+    <w:p>
+      <w:pPr>
+        <w:spacing w:line="360" w:lineRule="auto"/>
+        <w:ind w:left="462" w:right="322"/>
+        <w:rPr>
+          <w:bCs/>
+          <w:sz w:val="24"/>
+          <w:szCs w:val="24"/>
+        </w:rPr>
+      </w:pPr>
+    </w:p>
+    <w:p>
+      <w:pPr>
+        <w:spacing w:line="360" w:lineRule="auto"/>
+        <w:ind w:right="322" w:firstLine="462"/>
+        <w:rPr>
+          <w:b/>
+          <w:sz w:val="28"/>
+          <w:szCs w:val="28"/>
+        </w:rPr>
+      </w:pPr>
+      <w:r>
+        <w:rPr>
+          <w:b/>
+          <w:noProof/>
+          <w:sz w:val="28"/>
+          <w:szCs w:val="28"/>
+          <w:lang w:bidi="hi-IN"/>
+        </w:rPr>
+        <w:lastRenderedPageBreak/>
+        <w:drawing>
+          <wp:anchor distT="0" distB="0" distL="114300" distR="114300" simplePos="0" relativeHeight="251660288" behindDoc="0" locked="0" layoutInCell="1" allowOverlap="1" wp14:anchorId="4E9B9655" wp14:editId="41E323A1">
+            <wp:simplePos x="0" y="0"/>
+            <wp:positionH relativeFrom="column">
+              <wp:posOffset>174736</wp:posOffset>
+            </wp:positionH>
+            <wp:positionV relativeFrom="paragraph">
+              <wp:posOffset>405296</wp:posOffset>
+            </wp:positionV>
+            <wp:extent cx="5732145" cy="2499551"/>
+            <wp:effectExtent l="190500" t="190500" r="192405" b="186690"/>
+            <wp:wrapThrough wrapText="bothSides">
+              <wp:wrapPolygon edited="0">
+                <wp:start x="144" y="-1646"/>
+                <wp:lineTo x="-718" y="-1317"/>
+                <wp:lineTo x="-718" y="21073"/>
+                <wp:lineTo x="-359" y="22390"/>
+                <wp:lineTo x="144" y="23049"/>
+                <wp:lineTo x="21392" y="23049"/>
+                <wp:lineTo x="21894" y="22390"/>
+                <wp:lineTo x="22253" y="19921"/>
+                <wp:lineTo x="22253" y="1317"/>
+                <wp:lineTo x="21464" y="-1152"/>
+                <wp:lineTo x="21392" y="-1646"/>
+                <wp:lineTo x="144" y="-1646"/>
+              </wp:wrapPolygon>
+            </wp:wrapThrough>
+            <wp:docPr id="4" name="Picture 4" descr="C:\Users\Sudeep\Downloads\singup blog.PNG"/>
+            <wp:cNvGraphicFramePr>
+              <a:graphicFrameLocks xmlns:a="http://schemas.openxmlformats.org/drawingml/2006/main" noChangeAspect="1"/>
+            </wp:cNvGraphicFramePr>
+            <a:graphic xmlns:a="http://schemas.openxmlformats.org/drawingml/2006/main">
+              <a:graphicData uri="http://schemas.openxmlformats.org/drawingml/2006/picture">
+                <pic:pic xmlns:pic="http://schemas.openxmlformats.org/drawingml/2006/picture">
+                  <pic:nvPicPr>
+                    <pic:cNvPr id="0" name="Picture 3" descr="C:\Users\Sudeep\Downloads\singup blog.PNG"/>
+                    <pic:cNvPicPr>
+                      <a:picLocks noChangeAspect="1" noChangeArrowheads="1"/>
+                    </pic:cNvPicPr>
+                  </pic:nvPicPr>
+                  <pic:blipFill>
+                    <a:blip r:embed="rId10" cstate="print">
+                      <a:extLst>
+                        <a:ext uri="{28A0092B-C50C-407E-A947-70E740481C1C}">
+                          <a14:useLocalDpi xmlns:a14="http://schemas.microsoft.com/office/drawing/2010/main" val="0"/>
+                        </a:ext>
+                      </a:extLst>
+                    </a:blip>
+                    <a:srcRect/>
+                    <a:stretch>
+                      <a:fillRect/>
+                    </a:stretch>
+                  </pic:blipFill>
+                  <pic:spPr bwMode="auto">
+                    <a:xfrm>
+                      <a:off x="0" y="0"/>
+                      <a:ext cx="5732145" cy="2499551"/>
+                    </a:xfrm>
+                    <a:prstGeom prst="rect">
+                      <a:avLst/>
+                    </a:prstGeom>
+                    <a:ln>
+                      <a:noFill/>
+                    </a:ln>
+                    <a:effectLst>
+                      <a:outerShdw blurRad="190500" algn="tl" rotWithShape="0">
+                        <a:srgbClr val="000000">
+                          <a:alpha val="70000"/>
+                        </a:srgbClr>
+                      </a:outerShdw>
+                    </a:effectLst>
+                  </pic:spPr>
+                </pic:pic>
+              </a:graphicData>
+            </a:graphic>
+          </wp:anchor>
+        </w:drawing>
+      </w:r>
+      <w:r>
+        <w:rPr>
+          <w:b/>
+          <w:sz w:val="28"/>
+          <w:szCs w:val="28"/>
+        </w:rPr>
+        <w:t>4.2</w:t>
+      </w:r>
+      <w:r>
+        <w:rPr>
+          <w:b/>
+          <w:sz w:val="28"/>
+          <w:szCs w:val="28"/>
+        </w:rPr>
+        <w:t xml:space="preserve"> Sign U</w:t>
+      </w:r>
+      <w:r>
+        <w:rPr>
+          <w:b/>
+          <w:sz w:val="28"/>
+          <w:szCs w:val="28"/>
+        </w:rPr>
+        <w:t>p</w:t>
+      </w:r>
+      <w:r>
+        <w:rPr>
+          <w:b/>
+          <w:sz w:val="28"/>
+          <w:szCs w:val="28"/>
+        </w:rPr>
+        <w:t xml:space="preserve"> page</w:t>
+      </w:r>
+    </w:p>
+    <w:p>
+      <w:pPr>
+        <w:spacing w:line="360" w:lineRule="auto"/>
+        <w:ind w:left="462" w:right="322"/>
+        <w:jc w:val="center"/>
+        <w:rPr>
+          <w:bCs/>
+          <w:sz w:val="24"/>
+          <w:szCs w:val="24"/>
+        </w:rPr>
+      </w:pPr>
+      <w:r>
+        <w:rPr>
+          <w:b/>
+          <w:sz w:val="28"/>
+          <w:szCs w:val="28"/>
+        </w:rPr>
+        <w:tab/>
+      </w:r>
+      <w:r>
+        <w:rPr>
+          <w:b/>
+          <w:sz w:val="24"/>
+          <w:szCs w:val="24"/>
+        </w:rPr>
+        <w:t>4.2.1</w:t>
+      </w:r>
+      <w:r>
+        <w:rPr>
+          <w:b/>
           <w:sz w:val="24"/>
           <w:szCs w:val="24"/>
         </w:rPr>
         <w:t xml:space="preserve"> </w:t>
       </w:r>
-    </w:p>
-    <w:p>
-      <w:pPr>
-        <w:spacing w:line="360" w:lineRule="auto"/>
-        <w:ind w:left="462" w:right="322"/>
-        <w:jc w:val="both"/>
-        <w:rPr>
-          <w:bCs/>
-          <w:sz w:val="24"/>
-          <w:szCs w:val="24"/>
-        </w:rPr>
-      </w:pPr>
-    </w:p>
-    <w:p>
-      <w:pPr>
-        <w:spacing w:line="360" w:lineRule="auto"/>
-        <w:ind w:left="462" w:right="322"/>
-        <w:jc w:val="both"/>
-        <w:rPr>
-          <w:bCs/>
-          <w:sz w:val="24"/>
-          <w:szCs w:val="24"/>
-        </w:rPr>
-      </w:pPr>
-    </w:p>
-    <w:p>
-      <w:pPr>
-        <w:spacing w:line="360" w:lineRule="auto"/>
-        <w:ind w:left="462" w:right="322"/>
-        <w:jc w:val="both"/>
-        <w:rPr>
-          <w:bCs/>
-          <w:sz w:val="24"/>
-          <w:szCs w:val="24"/>
-        </w:rPr>
-      </w:pPr>
-    </w:p>
-    <w:p>
-      <w:pPr>
-        <w:spacing w:line="360" w:lineRule="auto"/>
-        <w:ind w:left="462" w:right="322"/>
-        <w:rPr>
-          <w:bCs/>
-          <w:sz w:val="24"/>
-          <w:szCs w:val="24"/>
-        </w:rPr>
-      </w:pPr>
+      <w:r>
+        <w:rPr>
+          <w:b/>
+          <w:sz w:val="24"/>
+          <w:szCs w:val="24"/>
+        </w:rPr>
+        <w:t>Sign</w:t>
+      </w:r>
+      <w:r>
+        <w:rPr>
+          <w:b/>
+          <w:sz w:val="24"/>
+          <w:szCs w:val="24"/>
+        </w:rPr>
+        <w:t xml:space="preserve"> </w:t>
+      </w:r>
+      <w:r>
+        <w:rPr>
+          <w:b/>
+          <w:sz w:val="24"/>
+          <w:szCs w:val="24"/>
+        </w:rPr>
+        <w:t>up page</w:t>
+      </w:r>
+    </w:p>
+    <w:p>
+      <w:pPr>
+        <w:tabs>
+          <w:tab w:val="left" w:pos="720"/>
+          <w:tab w:val="left" w:pos="1440"/>
+          <w:tab w:val="left" w:pos="2160"/>
+          <w:tab w:val="left" w:pos="2880"/>
+          <w:tab w:val="left" w:pos="3600"/>
+          <w:tab w:val="center" w:pos="4583"/>
+        </w:tabs>
+        <w:spacing w:line="360" w:lineRule="auto"/>
+        <w:ind w:right="322" w:firstLine="462"/>
+        <w:rPr>
+          <w:b/>
+          <w:sz w:val="28"/>
+          <w:szCs w:val="28"/>
+        </w:rPr>
+      </w:pPr>
+    </w:p>
+    <w:p>
+      <w:pPr>
+        <w:spacing w:line="360" w:lineRule="auto"/>
+        <w:ind w:right="322" w:firstLine="462"/>
+        <w:rPr>
+          <w:b/>
+          <w:sz w:val="28"/>
+          <w:szCs w:val="28"/>
+        </w:rPr>
+      </w:pPr>
+      <w:r>
+        <w:rPr>
+          <w:b/>
+          <w:sz w:val="28"/>
+          <w:szCs w:val="28"/>
+        </w:rPr>
+        <w:t>4.3</w:t>
+      </w:r>
+      <w:r>
+        <w:rPr>
+          <w:b/>
+          <w:sz w:val="28"/>
+          <w:szCs w:val="28"/>
+        </w:rPr>
+        <w:t xml:space="preserve"> Sign</w:t>
+      </w:r>
+      <w:r>
+        <w:rPr>
+          <w:b/>
+          <w:sz w:val="28"/>
+          <w:szCs w:val="28"/>
+        </w:rPr>
+        <w:t xml:space="preserve"> </w:t>
+      </w:r>
+      <w:r>
+        <w:rPr>
+          <w:b/>
+          <w:sz w:val="28"/>
+          <w:szCs w:val="28"/>
+        </w:rPr>
+        <w:t>In</w:t>
+      </w:r>
+      <w:r>
+        <w:rPr>
+          <w:b/>
+          <w:sz w:val="28"/>
+          <w:szCs w:val="28"/>
+        </w:rPr>
+        <w:t xml:space="preserve"> page</w:t>
+      </w:r>
+    </w:p>
+    <w:p>
+      <w:pPr>
+        <w:spacing w:line="360" w:lineRule="auto"/>
+        <w:ind w:left="462" w:right="322"/>
+        <w:jc w:val="center"/>
+        <w:rPr>
+          <w:bCs/>
+          <w:sz w:val="24"/>
+          <w:szCs w:val="24"/>
+        </w:rPr>
+      </w:pPr>
+      <w:r>
+        <w:rPr>
+          <w:b/>
+          <w:sz w:val="24"/>
+          <w:szCs w:val="24"/>
+        </w:rPr>
+        <w:t>4.3</w:t>
+      </w:r>
+      <w:r>
+        <w:rPr>
+          <w:b/>
+          <w:sz w:val="24"/>
+          <w:szCs w:val="24"/>
+        </w:rPr>
+        <w:t>.1</w:t>
+      </w:r>
+      <w:r>
+        <w:rPr>
+          <w:b/>
+          <w:sz w:val="24"/>
+          <w:szCs w:val="24"/>
+        </w:rPr>
+        <w:t xml:space="preserve"> </w:t>
+      </w:r>
+      <w:r>
+        <w:rPr>
+          <w:b/>
+          <w:sz w:val="24"/>
+          <w:szCs w:val="24"/>
+        </w:rPr>
+        <w:t>Si</w:t>
+      </w:r>
+      <w:r>
+        <w:rPr>
+          <w:b/>
+          <w:sz w:val="24"/>
+          <w:szCs w:val="24"/>
+        </w:rPr>
+        <w:t>g</w:t>
+      </w:r>
+      <w:r>
+        <w:rPr>
+          <w:b/>
+          <w:sz w:val="24"/>
+          <w:szCs w:val="24"/>
+        </w:rPr>
+        <w:t>n</w:t>
+      </w:r>
+      <w:r>
+        <w:rPr>
+          <w:b/>
+          <w:sz w:val="24"/>
+          <w:szCs w:val="24"/>
+        </w:rPr>
+        <w:t xml:space="preserve"> </w:t>
+      </w:r>
+      <w:r>
+        <w:rPr>
+          <w:b/>
+          <w:sz w:val="24"/>
+          <w:szCs w:val="24"/>
+        </w:rPr>
+        <w:t>In</w:t>
+      </w:r>
+      <w:r>
+        <w:rPr>
+          <w:b/>
+          <w:sz w:val="24"/>
+          <w:szCs w:val="24"/>
+        </w:rPr>
+        <w:t xml:space="preserve"> page</w:t>
+      </w:r>
+      <w:r>
+        <w:rPr>
+          <w:bCs/>
+          <w:noProof/>
+          <w:sz w:val="24"/>
+          <w:szCs w:val="24"/>
+          <w:lang w:bidi="hi-IN"/>
+        </w:rPr>
+        <w:t xml:space="preserve"> </w:t>
+      </w:r>
+      <w:r>
+        <w:rPr>
+          <w:bCs/>
+          <w:noProof/>
+          <w:sz w:val="24"/>
+          <w:szCs w:val="24"/>
+          <w:lang w:bidi="hi-IN"/>
+        </w:rPr>
+        <w:drawing>
+          <wp:anchor distT="0" distB="0" distL="114300" distR="114300" simplePos="0" relativeHeight="251661312" behindDoc="0" locked="0" layoutInCell="1" allowOverlap="1" wp14:anchorId="3E40A732" wp14:editId="515AEBB3">
+            <wp:simplePos x="0" y="0"/>
+            <wp:positionH relativeFrom="column">
+              <wp:posOffset>190638</wp:posOffset>
+            </wp:positionH>
+            <wp:positionV relativeFrom="paragraph">
+              <wp:posOffset>216949</wp:posOffset>
+            </wp:positionV>
+            <wp:extent cx="5732145" cy="2043276"/>
+            <wp:effectExtent l="190500" t="190500" r="192405" b="186055"/>
+            <wp:wrapThrough wrapText="bothSides">
+              <wp:wrapPolygon edited="0">
+                <wp:start x="144" y="-2014"/>
+                <wp:lineTo x="-718" y="-1611"/>
+                <wp:lineTo x="-646" y="21150"/>
+                <wp:lineTo x="72" y="22963"/>
+                <wp:lineTo x="144" y="23366"/>
+                <wp:lineTo x="21392" y="23366"/>
+                <wp:lineTo x="21464" y="22963"/>
+                <wp:lineTo x="22181" y="21150"/>
+                <wp:lineTo x="22253" y="1611"/>
+                <wp:lineTo x="21464" y="-1410"/>
+                <wp:lineTo x="21392" y="-2014"/>
+                <wp:lineTo x="144" y="-2014"/>
+              </wp:wrapPolygon>
+            </wp:wrapThrough>
+            <wp:docPr id="5" name="Picture 5" descr="C:\Users\Sudeep\Downloads\loginblog.PNG"/>
+            <wp:cNvGraphicFramePr>
+              <a:graphicFrameLocks xmlns:a="http://schemas.openxmlformats.org/drawingml/2006/main" noChangeAspect="1"/>
+            </wp:cNvGraphicFramePr>
+            <a:graphic xmlns:a="http://schemas.openxmlformats.org/drawingml/2006/main">
+              <a:graphicData uri="http://schemas.openxmlformats.org/drawingml/2006/picture">
+                <pic:pic xmlns:pic="http://schemas.openxmlformats.org/drawingml/2006/picture">
+                  <pic:nvPicPr>
+                    <pic:cNvPr id="0" name="Picture 4" descr="C:\Users\Sudeep\Downloads\loginblog.PNG"/>
+                    <pic:cNvPicPr>
+                      <a:picLocks noChangeAspect="1" noChangeArrowheads="1"/>
+                    </pic:cNvPicPr>
+                  </pic:nvPicPr>
+                  <pic:blipFill>
+                    <a:blip r:embed="rId11" cstate="print">
+                      <a:extLst>
+                        <a:ext uri="{28A0092B-C50C-407E-A947-70E740481C1C}">
+                          <a14:useLocalDpi xmlns:a14="http://schemas.microsoft.com/office/drawing/2010/main" val="0"/>
+                        </a:ext>
+                      </a:extLst>
+                    </a:blip>
+                    <a:srcRect/>
+                    <a:stretch>
+                      <a:fillRect/>
+                    </a:stretch>
+                  </pic:blipFill>
+                  <pic:spPr bwMode="auto">
+                    <a:xfrm>
+                      <a:off x="0" y="0"/>
+                      <a:ext cx="5732145" cy="2043276"/>
+                    </a:xfrm>
+                    <a:prstGeom prst="rect">
+                      <a:avLst/>
+                    </a:prstGeom>
+                    <a:ln>
+                      <a:noFill/>
+                    </a:ln>
+                    <a:effectLst>
+                      <a:outerShdw blurRad="190500" algn="tl" rotWithShape="0">
+                        <a:srgbClr val="000000">
+                          <a:alpha val="70000"/>
+                        </a:srgbClr>
+                      </a:outerShdw>
+                    </a:effectLst>
+                  </pic:spPr>
+                </pic:pic>
+              </a:graphicData>
+            </a:graphic>
+          </wp:anchor>
+        </w:drawing>
+      </w:r>
     </w:p>
     <w:p>
       <w:pPr>
@@ -4834,10 +4341,1500 @@
     <w:p>
       <w:pPr>
         <w:jc w:val="both"/>
-      </w:pPr>
+        <w:rPr>
+          <w:b/>
+          <w:sz w:val="28"/>
+          <w:szCs w:val="28"/>
+        </w:rPr>
+      </w:pPr>
+      <w:r>
+        <w:rPr>
+          <w:noProof/>
+          <w:lang w:bidi="hi-IN"/>
+        </w:rPr>
+        <w:lastRenderedPageBreak/>
+        <w:drawing>
+          <wp:anchor distT="0" distB="0" distL="114300" distR="114300" simplePos="0" relativeHeight="251662336" behindDoc="0" locked="0" layoutInCell="1" allowOverlap="1" wp14:anchorId="3B6F4C9D" wp14:editId="37DAFF6C">
+            <wp:simplePos x="0" y="0"/>
+            <wp:positionH relativeFrom="margin">
+              <wp:align>center</wp:align>
+            </wp:positionH>
+            <wp:positionV relativeFrom="paragraph">
+              <wp:posOffset>484229</wp:posOffset>
+            </wp:positionV>
+            <wp:extent cx="5732145" cy="2571902"/>
+            <wp:effectExtent l="190500" t="190500" r="192405" b="190500"/>
+            <wp:wrapThrough wrapText="bothSides">
+              <wp:wrapPolygon edited="0">
+                <wp:start x="144" y="-1600"/>
+                <wp:lineTo x="-718" y="-1280"/>
+                <wp:lineTo x="-718" y="19200"/>
+                <wp:lineTo x="-574" y="21920"/>
+                <wp:lineTo x="72" y="22720"/>
+                <wp:lineTo x="144" y="23040"/>
+                <wp:lineTo x="21392" y="23040"/>
+                <wp:lineTo x="21464" y="22720"/>
+                <wp:lineTo x="22110" y="21760"/>
+                <wp:lineTo x="22253" y="19200"/>
+                <wp:lineTo x="22253" y="1280"/>
+                <wp:lineTo x="21464" y="-1120"/>
+                <wp:lineTo x="21392" y="-1600"/>
+                <wp:lineTo x="144" y="-1600"/>
+              </wp:wrapPolygon>
+            </wp:wrapThrough>
+            <wp:docPr id="6" name="Picture 6" descr="C:\Users\Sudeep\Downloads\bloghome.PNG"/>
+            <wp:cNvGraphicFramePr>
+              <a:graphicFrameLocks xmlns:a="http://schemas.openxmlformats.org/drawingml/2006/main" noChangeAspect="1"/>
+            </wp:cNvGraphicFramePr>
+            <a:graphic xmlns:a="http://schemas.openxmlformats.org/drawingml/2006/main">
+              <a:graphicData uri="http://schemas.openxmlformats.org/drawingml/2006/picture">
+                <pic:pic xmlns:pic="http://schemas.openxmlformats.org/drawingml/2006/picture">
+                  <pic:nvPicPr>
+                    <pic:cNvPr id="0" name="Picture 5" descr="C:\Users\Sudeep\Downloads\bloghome.PNG"/>
+                    <pic:cNvPicPr>
+                      <a:picLocks noChangeAspect="1" noChangeArrowheads="1"/>
+                    </pic:cNvPicPr>
+                  </pic:nvPicPr>
+                  <pic:blipFill>
+                    <a:blip r:embed="rId12" cstate="print">
+                      <a:extLst>
+                        <a:ext uri="{28A0092B-C50C-407E-A947-70E740481C1C}">
+                          <a14:useLocalDpi xmlns:a14="http://schemas.microsoft.com/office/drawing/2010/main" val="0"/>
+                        </a:ext>
+                      </a:extLst>
+                    </a:blip>
+                    <a:srcRect/>
+                    <a:stretch>
+                      <a:fillRect/>
+                    </a:stretch>
+                  </pic:blipFill>
+                  <pic:spPr bwMode="auto">
+                    <a:xfrm>
+                      <a:off x="0" y="0"/>
+                      <a:ext cx="5732145" cy="2571902"/>
+                    </a:xfrm>
+                    <a:prstGeom prst="rect">
+                      <a:avLst/>
+                    </a:prstGeom>
+                    <a:ln>
+                      <a:noFill/>
+                    </a:ln>
+                    <a:effectLst>
+                      <a:outerShdw blurRad="190500" algn="tl" rotWithShape="0">
+                        <a:srgbClr val="000000">
+                          <a:alpha val="70000"/>
+                        </a:srgbClr>
+                      </a:outerShdw>
+                    </a:effectLst>
+                  </pic:spPr>
+                </pic:pic>
+              </a:graphicData>
+            </a:graphic>
+          </wp:anchor>
+        </w:drawing>
+      </w:r>
+      <w:r>
+        <w:rPr>
+          <w:b/>
+          <w:sz w:val="28"/>
+          <w:szCs w:val="28"/>
+        </w:rPr>
+        <w:t>4</w:t>
+      </w:r>
+      <w:r>
+        <w:rPr>
+          <w:b/>
+          <w:sz w:val="28"/>
+          <w:szCs w:val="28"/>
+        </w:rPr>
+        <w:t>.4</w:t>
+      </w:r>
+      <w:r>
+        <w:rPr>
+          <w:b/>
+          <w:sz w:val="28"/>
+          <w:szCs w:val="28"/>
+        </w:rPr>
+        <w:t xml:space="preserve"> </w:t>
+      </w:r>
+      <w:r>
+        <w:rPr>
+          <w:b/>
+          <w:sz w:val="28"/>
+          <w:szCs w:val="28"/>
+        </w:rPr>
+        <w:t>Blog View Home Page</w:t>
+      </w:r>
+    </w:p>
+    <w:p>
+      <w:pPr>
+        <w:jc w:val="center"/>
+      </w:pPr>
+      <w:r>
+        <w:rPr>
+          <w:b/>
+          <w:sz w:val="24"/>
+          <w:szCs w:val="24"/>
+        </w:rPr>
+        <w:t>4.4</w:t>
+      </w:r>
+      <w:r>
+        <w:rPr>
+          <w:b/>
+          <w:sz w:val="24"/>
+          <w:szCs w:val="24"/>
+        </w:rPr>
+        <w:t>.1</w:t>
+      </w:r>
+      <w:r>
+        <w:rPr>
+          <w:b/>
+          <w:sz w:val="24"/>
+          <w:szCs w:val="24"/>
+        </w:rPr>
+        <w:t xml:space="preserve"> </w:t>
+      </w:r>
+      <w:r>
+        <w:rPr>
+          <w:b/>
+          <w:sz w:val="24"/>
+          <w:szCs w:val="24"/>
+        </w:rPr>
+        <w:t>Blog View Home Page</w:t>
+      </w:r>
+    </w:p>
+    <w:p/>
+    <w:p/>
+    <w:p>
+      <w:pPr>
+        <w:jc w:val="both"/>
+        <w:rPr>
+          <w:b/>
+          <w:sz w:val="28"/>
+          <w:szCs w:val="28"/>
+        </w:rPr>
+      </w:pPr>
+      <w:r>
+        <w:rPr>
+          <w:b/>
+          <w:sz w:val="28"/>
+          <w:szCs w:val="28"/>
+        </w:rPr>
+        <w:t>4</w:t>
+      </w:r>
+      <w:r>
+        <w:rPr>
+          <w:b/>
+          <w:sz w:val="28"/>
+          <w:szCs w:val="28"/>
+        </w:rPr>
+        <w:t>.5 Create Blog Page</w:t>
+      </w:r>
+    </w:p>
+    <w:p>
+      <w:r>
+        <w:rPr>
+          <w:noProof/>
+          <w:lang w:bidi="hi-IN"/>
+        </w:rPr>
+        <w:drawing>
+          <wp:anchor distT="0" distB="0" distL="114300" distR="114300" simplePos="0" relativeHeight="251663360" behindDoc="0" locked="0" layoutInCell="1" allowOverlap="1" wp14:anchorId="13ABB9C5" wp14:editId="3E0277C9">
+            <wp:simplePos x="0" y="0"/>
+            <wp:positionH relativeFrom="margin">
+              <wp:align>center</wp:align>
+            </wp:positionH>
+            <wp:positionV relativeFrom="paragraph">
+              <wp:posOffset>373959</wp:posOffset>
+            </wp:positionV>
+            <wp:extent cx="5732145" cy="2830947"/>
+            <wp:effectExtent l="190500" t="190500" r="192405" b="198120"/>
+            <wp:wrapThrough wrapText="bothSides">
+              <wp:wrapPolygon edited="0">
+                <wp:start x="144" y="-1454"/>
+                <wp:lineTo x="-718" y="-1163"/>
+                <wp:lineTo x="-718" y="21222"/>
+                <wp:lineTo x="-502" y="22094"/>
+                <wp:lineTo x="72" y="22676"/>
+                <wp:lineTo x="144" y="22966"/>
+                <wp:lineTo x="21392" y="22966"/>
+                <wp:lineTo x="21464" y="22676"/>
+                <wp:lineTo x="22038" y="22094"/>
+                <wp:lineTo x="22253" y="19914"/>
+                <wp:lineTo x="22253" y="1163"/>
+                <wp:lineTo x="21464" y="-1017"/>
+                <wp:lineTo x="21392" y="-1454"/>
+                <wp:lineTo x="144" y="-1454"/>
+              </wp:wrapPolygon>
+            </wp:wrapThrough>
+            <wp:docPr id="8" name="Picture 8" descr="C:\Users\Sudeep\Downloads\create.PNG"/>
+            <wp:cNvGraphicFramePr>
+              <a:graphicFrameLocks xmlns:a="http://schemas.openxmlformats.org/drawingml/2006/main" noChangeAspect="1"/>
+            </wp:cNvGraphicFramePr>
+            <a:graphic xmlns:a="http://schemas.openxmlformats.org/drawingml/2006/main">
+              <a:graphicData uri="http://schemas.openxmlformats.org/drawingml/2006/picture">
+                <pic:pic xmlns:pic="http://schemas.openxmlformats.org/drawingml/2006/picture">
+                  <pic:nvPicPr>
+                    <pic:cNvPr id="0" name="Picture 6" descr="C:\Users\Sudeep\Downloads\create.PNG"/>
+                    <pic:cNvPicPr>
+                      <a:picLocks noChangeAspect="1" noChangeArrowheads="1"/>
+                    </pic:cNvPicPr>
+                  </pic:nvPicPr>
+                  <pic:blipFill>
+                    <a:blip r:embed="rId13" cstate="print">
+                      <a:extLst>
+                        <a:ext uri="{28A0092B-C50C-407E-A947-70E740481C1C}">
+                          <a14:useLocalDpi xmlns:a14="http://schemas.microsoft.com/office/drawing/2010/main" val="0"/>
+                        </a:ext>
+                      </a:extLst>
+                    </a:blip>
+                    <a:srcRect/>
+                    <a:stretch>
+                      <a:fillRect/>
+                    </a:stretch>
+                  </pic:blipFill>
+                  <pic:spPr bwMode="auto">
+                    <a:xfrm>
+                      <a:off x="0" y="0"/>
+                      <a:ext cx="5732145" cy="2830947"/>
+                    </a:xfrm>
+                    <a:prstGeom prst="rect">
+                      <a:avLst/>
+                    </a:prstGeom>
+                    <a:ln>
+                      <a:noFill/>
+                    </a:ln>
+                    <a:effectLst>
+                      <a:outerShdw blurRad="190500" algn="tl" rotWithShape="0">
+                        <a:srgbClr val="000000">
+                          <a:alpha val="70000"/>
+                        </a:srgbClr>
+                      </a:outerShdw>
+                    </a:effectLst>
+                  </pic:spPr>
+                </pic:pic>
+              </a:graphicData>
+            </a:graphic>
+          </wp:anchor>
+        </w:drawing>
+      </w:r>
+    </w:p>
+    <w:p>
+      <w:pPr>
+        <w:jc w:val="center"/>
+      </w:pPr>
+      <w:r>
+        <w:rPr>
+          <w:b/>
+          <w:sz w:val="24"/>
+          <w:szCs w:val="24"/>
+        </w:rPr>
+        <w:t>4</w:t>
+      </w:r>
+      <w:r>
+        <w:rPr>
+          <w:b/>
+          <w:sz w:val="24"/>
+          <w:szCs w:val="24"/>
+        </w:rPr>
+        <w:t>.5</w:t>
+      </w:r>
+      <w:r>
+        <w:rPr>
+          <w:b/>
+          <w:sz w:val="24"/>
+          <w:szCs w:val="24"/>
+        </w:rPr>
+        <w:t>.1</w:t>
+      </w:r>
+      <w:r>
+        <w:rPr>
+          <w:b/>
+          <w:sz w:val="24"/>
+          <w:szCs w:val="24"/>
+        </w:rPr>
+        <w:t xml:space="preserve"> </w:t>
+      </w:r>
+      <w:r>
+        <w:rPr>
+          <w:b/>
+          <w:sz w:val="24"/>
+          <w:szCs w:val="24"/>
+        </w:rPr>
+        <w:t>Create Blog Page</w:t>
+      </w:r>
+    </w:p>
+    <w:p>
+      <w:pPr>
+        <w:tabs>
+          <w:tab w:val="left" w:pos="5722"/>
+        </w:tabs>
+      </w:pPr>
+    </w:p>
+    <w:p>
+      <w:pPr>
+        <w:tabs>
+          <w:tab w:val="left" w:pos="5722"/>
+        </w:tabs>
+      </w:pPr>
+    </w:p>
+    <w:p>
+      <w:pPr>
+        <w:tabs>
+          <w:tab w:val="left" w:pos="5722"/>
+        </w:tabs>
+      </w:pPr>
+    </w:p>
+    <w:p>
+      <w:pPr>
+        <w:tabs>
+          <w:tab w:val="left" w:pos="5722"/>
+        </w:tabs>
+      </w:pPr>
+    </w:p>
+    <w:p>
+      <w:pPr>
+        <w:tabs>
+          <w:tab w:val="left" w:pos="5722"/>
+        </w:tabs>
+      </w:pPr>
+    </w:p>
+    <w:p>
+      <w:pPr>
+        <w:tabs>
+          <w:tab w:val="left" w:pos="5722"/>
+        </w:tabs>
+      </w:pPr>
+    </w:p>
+    <w:p/>
+    <w:p/>
+    <w:p>
+      <w:pPr>
+        <w:jc w:val="both"/>
+        <w:rPr>
+          <w:b/>
+          <w:sz w:val="28"/>
+          <w:szCs w:val="28"/>
+        </w:rPr>
+      </w:pPr>
+      <w:r>
+        <w:rPr>
+          <w:noProof/>
+          <w:lang w:bidi="hi-IN"/>
+        </w:rPr>
+        <w:lastRenderedPageBreak/>
+        <w:drawing>
+          <wp:anchor distT="0" distB="0" distL="114300" distR="114300" simplePos="0" relativeHeight="251664384" behindDoc="0" locked="0" layoutInCell="1" allowOverlap="1" wp14:anchorId="0FD23FD7" wp14:editId="0FE7C30C">
+            <wp:simplePos x="0" y="0"/>
+            <wp:positionH relativeFrom="margin">
+              <wp:align>center</wp:align>
+            </wp:positionH>
+            <wp:positionV relativeFrom="paragraph">
+              <wp:posOffset>508580</wp:posOffset>
+            </wp:positionV>
+            <wp:extent cx="5732145" cy="2529481"/>
+            <wp:effectExtent l="190500" t="190500" r="192405" b="194945"/>
+            <wp:wrapThrough wrapText="bothSides">
+              <wp:wrapPolygon edited="0">
+                <wp:start x="144" y="-1627"/>
+                <wp:lineTo x="-718" y="-1302"/>
+                <wp:lineTo x="-718" y="21150"/>
+                <wp:lineTo x="-502" y="22126"/>
+                <wp:lineTo x="72" y="22777"/>
+                <wp:lineTo x="144" y="23102"/>
+                <wp:lineTo x="21392" y="23102"/>
+                <wp:lineTo x="21464" y="22777"/>
+                <wp:lineTo x="22038" y="22126"/>
+                <wp:lineTo x="22253" y="19686"/>
+                <wp:lineTo x="22253" y="1302"/>
+                <wp:lineTo x="21464" y="-1139"/>
+                <wp:lineTo x="21392" y="-1627"/>
+                <wp:lineTo x="144" y="-1627"/>
+              </wp:wrapPolygon>
+            </wp:wrapThrough>
+            <wp:docPr id="9" name="Picture 9" descr="C:\Users\Sudeep\Downloads\Update.PNG"/>
+            <wp:cNvGraphicFramePr>
+              <a:graphicFrameLocks xmlns:a="http://schemas.openxmlformats.org/drawingml/2006/main" noChangeAspect="1"/>
+            </wp:cNvGraphicFramePr>
+            <a:graphic xmlns:a="http://schemas.openxmlformats.org/drawingml/2006/main">
+              <a:graphicData uri="http://schemas.openxmlformats.org/drawingml/2006/picture">
+                <pic:pic xmlns:pic="http://schemas.openxmlformats.org/drawingml/2006/picture">
+                  <pic:nvPicPr>
+                    <pic:cNvPr id="0" name="Picture 7" descr="C:\Users\Sudeep\Downloads\Update.PNG"/>
+                    <pic:cNvPicPr>
+                      <a:picLocks noChangeAspect="1" noChangeArrowheads="1"/>
+                    </pic:cNvPicPr>
+                  </pic:nvPicPr>
+                  <pic:blipFill>
+                    <a:blip r:embed="rId14" cstate="print">
+                      <a:extLst>
+                        <a:ext uri="{28A0092B-C50C-407E-A947-70E740481C1C}">
+                          <a14:useLocalDpi xmlns:a14="http://schemas.microsoft.com/office/drawing/2010/main" val="0"/>
+                        </a:ext>
+                      </a:extLst>
+                    </a:blip>
+                    <a:srcRect/>
+                    <a:stretch>
+                      <a:fillRect/>
+                    </a:stretch>
+                  </pic:blipFill>
+                  <pic:spPr bwMode="auto">
+                    <a:xfrm>
+                      <a:off x="0" y="0"/>
+                      <a:ext cx="5732145" cy="2529481"/>
+                    </a:xfrm>
+                    <a:prstGeom prst="rect">
+                      <a:avLst/>
+                    </a:prstGeom>
+                    <a:ln>
+                      <a:noFill/>
+                    </a:ln>
+                    <a:effectLst>
+                      <a:outerShdw blurRad="190500" algn="tl" rotWithShape="0">
+                        <a:srgbClr val="000000">
+                          <a:alpha val="70000"/>
+                        </a:srgbClr>
+                      </a:outerShdw>
+                    </a:effectLst>
+                  </pic:spPr>
+                </pic:pic>
+              </a:graphicData>
+            </a:graphic>
+          </wp:anchor>
+        </w:drawing>
+      </w:r>
+      <w:r>
+        <w:rPr>
+          <w:b/>
+          <w:sz w:val="28"/>
+          <w:szCs w:val="28"/>
+        </w:rPr>
+        <w:t>4</w:t>
+      </w:r>
+      <w:r>
+        <w:rPr>
+          <w:b/>
+          <w:sz w:val="28"/>
+          <w:szCs w:val="28"/>
+        </w:rPr>
+        <w:t>.6</w:t>
+      </w:r>
+      <w:r>
+        <w:rPr>
+          <w:b/>
+          <w:sz w:val="28"/>
+          <w:szCs w:val="28"/>
+        </w:rPr>
+        <w:t xml:space="preserve"> Update Blog Page</w:t>
+      </w:r>
+    </w:p>
+    <w:p/>
+    <w:p>
+      <w:pPr>
+        <w:jc w:val="center"/>
+      </w:pPr>
+      <w:r>
+        <w:rPr>
+          <w:b/>
+          <w:sz w:val="24"/>
+          <w:szCs w:val="24"/>
+        </w:rPr>
+        <w:t>4</w:t>
+      </w:r>
+      <w:r>
+        <w:rPr>
+          <w:b/>
+          <w:sz w:val="24"/>
+          <w:szCs w:val="24"/>
+        </w:rPr>
+        <w:t>.6</w:t>
+      </w:r>
+      <w:r>
+        <w:rPr>
+          <w:b/>
+          <w:sz w:val="24"/>
+          <w:szCs w:val="24"/>
+        </w:rPr>
+        <w:t>.1</w:t>
+      </w:r>
+      <w:r>
+        <w:rPr>
+          <w:b/>
+          <w:sz w:val="24"/>
+          <w:szCs w:val="24"/>
+        </w:rPr>
+        <w:t xml:space="preserve"> </w:t>
+      </w:r>
+      <w:r>
+        <w:rPr>
+          <w:b/>
+          <w:sz w:val="24"/>
+          <w:szCs w:val="24"/>
+        </w:rPr>
+        <w:t>Update</w:t>
+      </w:r>
+      <w:r>
+        <w:rPr>
+          <w:b/>
+          <w:sz w:val="24"/>
+          <w:szCs w:val="24"/>
+        </w:rPr>
+        <w:t xml:space="preserve"> Blog Page</w:t>
+      </w:r>
+    </w:p>
+    <w:p/>
+    <w:p/>
+    <w:p>
+      <w:pPr>
+        <w:jc w:val="both"/>
+        <w:rPr>
+          <w:b/>
+          <w:sz w:val="28"/>
+          <w:szCs w:val="28"/>
+        </w:rPr>
+      </w:pPr>
+      <w:r>
+        <w:rPr>
+          <w:b/>
+          <w:sz w:val="28"/>
+          <w:szCs w:val="28"/>
+        </w:rPr>
+        <w:t>4</w:t>
+      </w:r>
+      <w:r>
+        <w:rPr>
+          <w:b/>
+          <w:sz w:val="28"/>
+          <w:szCs w:val="28"/>
+        </w:rPr>
+        <w:t>.7 Read Detailed Blog Page</w:t>
+      </w:r>
+    </w:p>
+    <w:p>
+      <w:r>
+        <w:rPr>
+          <w:noProof/>
+          <w:lang w:bidi="hi-IN"/>
+        </w:rPr>
+        <w:drawing>
+          <wp:anchor distT="0" distB="0" distL="114300" distR="114300" simplePos="0" relativeHeight="251665408" behindDoc="0" locked="0" layoutInCell="1" allowOverlap="1" wp14:anchorId="234D13E8" wp14:editId="5F017456">
+            <wp:simplePos x="0" y="0"/>
+            <wp:positionH relativeFrom="margin">
+              <wp:align>center</wp:align>
+            </wp:positionH>
+            <wp:positionV relativeFrom="paragraph">
+              <wp:posOffset>371917</wp:posOffset>
+            </wp:positionV>
+            <wp:extent cx="5732145" cy="2637996"/>
+            <wp:effectExtent l="190500" t="190500" r="192405" b="181610"/>
+            <wp:wrapThrough wrapText="bothSides">
+              <wp:wrapPolygon edited="0">
+                <wp:start x="144" y="-1560"/>
+                <wp:lineTo x="-718" y="-1248"/>
+                <wp:lineTo x="-646" y="21371"/>
+                <wp:lineTo x="72" y="22619"/>
+                <wp:lineTo x="144" y="22931"/>
+                <wp:lineTo x="21392" y="22931"/>
+                <wp:lineTo x="21464" y="22619"/>
+                <wp:lineTo x="22181" y="21371"/>
+                <wp:lineTo x="22253" y="1248"/>
+                <wp:lineTo x="21464" y="-1092"/>
+                <wp:lineTo x="21392" y="-1560"/>
+                <wp:lineTo x="144" y="-1560"/>
+              </wp:wrapPolygon>
+            </wp:wrapThrough>
+            <wp:docPr id="11" name="Picture 11" descr="C:\Users\Sudeep\Downloads\readdetail.PNG"/>
+            <wp:cNvGraphicFramePr>
+              <a:graphicFrameLocks xmlns:a="http://schemas.openxmlformats.org/drawingml/2006/main" noChangeAspect="1"/>
+            </wp:cNvGraphicFramePr>
+            <a:graphic xmlns:a="http://schemas.openxmlformats.org/drawingml/2006/main">
+              <a:graphicData uri="http://schemas.openxmlformats.org/drawingml/2006/picture">
+                <pic:pic xmlns:pic="http://schemas.openxmlformats.org/drawingml/2006/picture">
+                  <pic:nvPicPr>
+                    <pic:cNvPr id="0" name="Picture 8" descr="C:\Users\Sudeep\Downloads\readdetail.PNG"/>
+                    <pic:cNvPicPr>
+                      <a:picLocks noChangeAspect="1" noChangeArrowheads="1"/>
+                    </pic:cNvPicPr>
+                  </pic:nvPicPr>
+                  <pic:blipFill>
+                    <a:blip r:embed="rId15" cstate="print">
+                      <a:extLst>
+                        <a:ext uri="{28A0092B-C50C-407E-A947-70E740481C1C}">
+                          <a14:useLocalDpi xmlns:a14="http://schemas.microsoft.com/office/drawing/2010/main" val="0"/>
+                        </a:ext>
+                      </a:extLst>
+                    </a:blip>
+                    <a:srcRect/>
+                    <a:stretch>
+                      <a:fillRect/>
+                    </a:stretch>
+                  </pic:blipFill>
+                  <pic:spPr bwMode="auto">
+                    <a:xfrm>
+                      <a:off x="0" y="0"/>
+                      <a:ext cx="5732145" cy="2637996"/>
+                    </a:xfrm>
+                    <a:prstGeom prst="rect">
+                      <a:avLst/>
+                    </a:prstGeom>
+                    <a:ln>
+                      <a:noFill/>
+                    </a:ln>
+                    <a:effectLst>
+                      <a:outerShdw blurRad="190500" algn="tl" rotWithShape="0">
+                        <a:srgbClr val="000000">
+                          <a:alpha val="70000"/>
+                        </a:srgbClr>
+                      </a:outerShdw>
+                    </a:effectLst>
+                  </pic:spPr>
+                </pic:pic>
+              </a:graphicData>
+            </a:graphic>
+          </wp:anchor>
+        </w:drawing>
+      </w:r>
+    </w:p>
+    <w:p>
+      <w:pPr>
+        <w:jc w:val="center"/>
+      </w:pPr>
+      <w:r>
+        <w:rPr>
+          <w:b/>
+          <w:sz w:val="24"/>
+          <w:szCs w:val="24"/>
+        </w:rPr>
+        <w:t>4</w:t>
+      </w:r>
+      <w:r>
+        <w:rPr>
+          <w:b/>
+          <w:sz w:val="24"/>
+          <w:szCs w:val="24"/>
+        </w:rPr>
+        <w:t>.7.</w:t>
+      </w:r>
+      <w:r>
+        <w:rPr>
+          <w:b/>
+          <w:sz w:val="24"/>
+          <w:szCs w:val="24"/>
+        </w:rPr>
+        <w:t>1</w:t>
+      </w:r>
+      <w:r>
+        <w:rPr>
+          <w:b/>
+          <w:sz w:val="24"/>
+          <w:szCs w:val="24"/>
+        </w:rPr>
+        <w:t xml:space="preserve"> </w:t>
+      </w:r>
+      <w:r>
+        <w:rPr>
+          <w:b/>
+          <w:sz w:val="24"/>
+          <w:szCs w:val="24"/>
+        </w:rPr>
+        <w:t>Read Detailed Blog Page</w:t>
+      </w:r>
+    </w:p>
+    <w:p/>
+    <w:p/>
+    <w:p/>
+    <w:p/>
+    <w:p/>
+    <w:p/>
+    <w:p/>
+    <w:p/>
+    <w:p>
+      <w:pPr>
+        <w:jc w:val="both"/>
+        <w:rPr>
+          <w:b/>
+          <w:sz w:val="28"/>
+          <w:szCs w:val="28"/>
+        </w:rPr>
+      </w:pPr>
+      <w:r>
+        <w:rPr>
+          <w:b/>
+          <w:sz w:val="28"/>
+          <w:szCs w:val="28"/>
+        </w:rPr>
+        <w:lastRenderedPageBreak/>
+        <w:t>4</w:t>
+      </w:r>
+      <w:r>
+        <w:rPr>
+          <w:b/>
+          <w:sz w:val="28"/>
+          <w:szCs w:val="28"/>
+        </w:rPr>
+        <w:t>.8 Footer Blog Page</w:t>
+      </w:r>
+    </w:p>
+    <w:p>
+      <w:pPr>
+        <w:jc w:val="both"/>
+        <w:rPr>
+          <w:b/>
+          <w:sz w:val="28"/>
+          <w:szCs w:val="28"/>
+        </w:rPr>
+      </w:pPr>
+      <w:r>
+        <w:rPr>
+          <w:b/>
+          <w:noProof/>
+          <w:sz w:val="28"/>
+          <w:szCs w:val="28"/>
+          <w:lang w:bidi="hi-IN"/>
+        </w:rPr>
+        <w:drawing>
+          <wp:anchor distT="0" distB="0" distL="114300" distR="114300" simplePos="0" relativeHeight="251666432" behindDoc="0" locked="0" layoutInCell="1" allowOverlap="1" wp14:anchorId="50706759" wp14:editId="03399960">
+            <wp:simplePos x="0" y="0"/>
+            <wp:positionH relativeFrom="margin">
+              <wp:posOffset>-41275</wp:posOffset>
+            </wp:positionH>
+            <wp:positionV relativeFrom="paragraph">
+              <wp:posOffset>406814</wp:posOffset>
+            </wp:positionV>
+            <wp:extent cx="5732145" cy="1193965"/>
+            <wp:effectExtent l="190500" t="190500" r="192405" b="196850"/>
+            <wp:wrapThrough wrapText="bothSides">
+              <wp:wrapPolygon edited="0">
+                <wp:start x="144" y="-3447"/>
+                <wp:lineTo x="-718" y="-2757"/>
+                <wp:lineTo x="-718" y="20681"/>
+                <wp:lineTo x="144" y="24817"/>
+                <wp:lineTo x="21392" y="24817"/>
+                <wp:lineTo x="21464" y="24128"/>
+                <wp:lineTo x="22253" y="19647"/>
+                <wp:lineTo x="22253" y="2757"/>
+                <wp:lineTo x="21464" y="-2413"/>
+                <wp:lineTo x="21392" y="-3447"/>
+                <wp:lineTo x="144" y="-3447"/>
+              </wp:wrapPolygon>
+            </wp:wrapThrough>
+            <wp:docPr id="12" name="Picture 12" descr="C:\Users\Sudeep\Downloads\footer.PNG"/>
+            <wp:cNvGraphicFramePr>
+              <a:graphicFrameLocks xmlns:a="http://schemas.openxmlformats.org/drawingml/2006/main" noChangeAspect="1"/>
+            </wp:cNvGraphicFramePr>
+            <a:graphic xmlns:a="http://schemas.openxmlformats.org/drawingml/2006/main">
+              <a:graphicData uri="http://schemas.openxmlformats.org/drawingml/2006/picture">
+                <pic:pic xmlns:pic="http://schemas.openxmlformats.org/drawingml/2006/picture">
+                  <pic:nvPicPr>
+                    <pic:cNvPr id="0" name="Picture 9" descr="C:\Users\Sudeep\Downloads\footer.PNG"/>
+                    <pic:cNvPicPr>
+                      <a:picLocks noChangeAspect="1" noChangeArrowheads="1"/>
+                    </pic:cNvPicPr>
+                  </pic:nvPicPr>
+                  <pic:blipFill>
+                    <a:blip r:embed="rId16" cstate="print">
+                      <a:extLst>
+                        <a:ext uri="{28A0092B-C50C-407E-A947-70E740481C1C}">
+                          <a14:useLocalDpi xmlns:a14="http://schemas.microsoft.com/office/drawing/2010/main" val="0"/>
+                        </a:ext>
+                      </a:extLst>
+                    </a:blip>
+                    <a:srcRect/>
+                    <a:stretch>
+                      <a:fillRect/>
+                    </a:stretch>
+                  </pic:blipFill>
+                  <pic:spPr bwMode="auto">
+                    <a:xfrm>
+                      <a:off x="0" y="0"/>
+                      <a:ext cx="5732145" cy="1193965"/>
+                    </a:xfrm>
+                    <a:prstGeom prst="rect">
+                      <a:avLst/>
+                    </a:prstGeom>
+                    <a:ln>
+                      <a:noFill/>
+                    </a:ln>
+                    <a:effectLst>
+                      <a:outerShdw blurRad="190500" algn="tl" rotWithShape="0">
+                        <a:srgbClr val="000000">
+                          <a:alpha val="70000"/>
+                        </a:srgbClr>
+                      </a:outerShdw>
+                    </a:effectLst>
+                  </pic:spPr>
+                </pic:pic>
+              </a:graphicData>
+            </a:graphic>
+          </wp:anchor>
+        </w:drawing>
+      </w:r>
+    </w:p>
+    <w:p>
+      <w:pPr>
+        <w:jc w:val="center"/>
+      </w:pPr>
+      <w:r>
+        <w:rPr>
+          <w:b/>
+          <w:sz w:val="24"/>
+          <w:szCs w:val="24"/>
+        </w:rPr>
+        <w:t>4</w:t>
+      </w:r>
+      <w:r>
+        <w:rPr>
+          <w:b/>
+          <w:sz w:val="24"/>
+          <w:szCs w:val="24"/>
+        </w:rPr>
+        <w:t>.8</w:t>
+      </w:r>
+      <w:r>
+        <w:rPr>
+          <w:b/>
+          <w:sz w:val="24"/>
+          <w:szCs w:val="24"/>
+        </w:rPr>
+        <w:t>.1</w:t>
+      </w:r>
+      <w:r>
+        <w:rPr>
+          <w:b/>
+          <w:sz w:val="24"/>
+          <w:szCs w:val="24"/>
+        </w:rPr>
+        <w:t xml:space="preserve"> </w:t>
+      </w:r>
+      <w:r>
+        <w:rPr>
+          <w:b/>
+          <w:sz w:val="24"/>
+          <w:szCs w:val="24"/>
+        </w:rPr>
+        <w:t>Footer</w:t>
+      </w:r>
+    </w:p>
+    <w:p/>
+    <w:p/>
+    <w:p>
+      <w:pPr>
+        <w:jc w:val="both"/>
+        <w:rPr>
+          <w:b/>
+          <w:sz w:val="28"/>
+          <w:szCs w:val="28"/>
+        </w:rPr>
+      </w:pPr>
+      <w:r>
+        <w:rPr>
+          <w:noProof/>
+          <w:lang w:bidi="hi-IN"/>
+        </w:rPr>
+        <w:drawing>
+          <wp:anchor distT="0" distB="0" distL="114300" distR="114300" simplePos="0" relativeHeight="251667456" behindDoc="0" locked="0" layoutInCell="1" allowOverlap="1" wp14:anchorId="2D3358DA" wp14:editId="25E47C70">
+            <wp:simplePos x="0" y="0"/>
+            <wp:positionH relativeFrom="margin">
+              <wp:align>center</wp:align>
+            </wp:positionH>
+            <wp:positionV relativeFrom="paragraph">
+              <wp:posOffset>482214</wp:posOffset>
+            </wp:positionV>
+            <wp:extent cx="5732145" cy="2798682"/>
+            <wp:effectExtent l="190500" t="190500" r="192405" b="192405"/>
+            <wp:wrapThrough wrapText="bothSides">
+              <wp:wrapPolygon edited="0">
+                <wp:start x="144" y="-1470"/>
+                <wp:lineTo x="-718" y="-1176"/>
+                <wp:lineTo x="-718" y="21174"/>
+                <wp:lineTo x="-359" y="22350"/>
+                <wp:lineTo x="144" y="22938"/>
+                <wp:lineTo x="21392" y="22938"/>
+                <wp:lineTo x="21894" y="22350"/>
+                <wp:lineTo x="22253" y="20144"/>
+                <wp:lineTo x="22253" y="1176"/>
+                <wp:lineTo x="21464" y="-1029"/>
+                <wp:lineTo x="21392" y="-1470"/>
+                <wp:lineTo x="144" y="-1470"/>
+              </wp:wrapPolygon>
+            </wp:wrapThrough>
+            <wp:docPr id="14" name="Picture 14" descr="C:\Users\Sudeep\Downloads\aboutblog.PNG"/>
+            <wp:cNvGraphicFramePr>
+              <a:graphicFrameLocks xmlns:a="http://schemas.openxmlformats.org/drawingml/2006/main" noChangeAspect="1"/>
+            </wp:cNvGraphicFramePr>
+            <a:graphic xmlns:a="http://schemas.openxmlformats.org/drawingml/2006/main">
+              <a:graphicData uri="http://schemas.openxmlformats.org/drawingml/2006/picture">
+                <pic:pic xmlns:pic="http://schemas.openxmlformats.org/drawingml/2006/picture">
+                  <pic:nvPicPr>
+                    <pic:cNvPr id="0" name="Picture 10" descr="C:\Users\Sudeep\Downloads\aboutblog.PNG"/>
+                    <pic:cNvPicPr>
+                      <a:picLocks noChangeAspect="1" noChangeArrowheads="1"/>
+                    </pic:cNvPicPr>
+                  </pic:nvPicPr>
+                  <pic:blipFill>
+                    <a:blip r:embed="rId17" cstate="print">
+                      <a:extLst>
+                        <a:ext uri="{28A0092B-C50C-407E-A947-70E740481C1C}">
+                          <a14:useLocalDpi xmlns:a14="http://schemas.microsoft.com/office/drawing/2010/main" val="0"/>
+                        </a:ext>
+                      </a:extLst>
+                    </a:blip>
+                    <a:srcRect/>
+                    <a:stretch>
+                      <a:fillRect/>
+                    </a:stretch>
+                  </pic:blipFill>
+                  <pic:spPr bwMode="auto">
+                    <a:xfrm>
+                      <a:off x="0" y="0"/>
+                      <a:ext cx="5732145" cy="2798682"/>
+                    </a:xfrm>
+                    <a:prstGeom prst="rect">
+                      <a:avLst/>
+                    </a:prstGeom>
+                    <a:ln>
+                      <a:noFill/>
+                    </a:ln>
+                    <a:effectLst>
+                      <a:outerShdw blurRad="190500" algn="tl" rotWithShape="0">
+                        <a:srgbClr val="000000">
+                          <a:alpha val="70000"/>
+                        </a:srgbClr>
+                      </a:outerShdw>
+                    </a:effectLst>
+                  </pic:spPr>
+                </pic:pic>
+              </a:graphicData>
+            </a:graphic>
+          </wp:anchor>
+        </w:drawing>
+      </w:r>
+      <w:r>
+        <w:rPr>
+          <w:b/>
+          <w:sz w:val="28"/>
+          <w:szCs w:val="28"/>
+        </w:rPr>
+        <w:t>4</w:t>
+      </w:r>
+      <w:r>
+        <w:rPr>
+          <w:b/>
+          <w:sz w:val="28"/>
+          <w:szCs w:val="28"/>
+        </w:rPr>
+        <w:t>.9 About Page</w:t>
+      </w:r>
+    </w:p>
+    <w:p>
+      <w:pPr>
+        <w:jc w:val="center"/>
+      </w:pPr>
+      <w:r>
+        <w:rPr>
+          <w:b/>
+          <w:sz w:val="24"/>
+          <w:szCs w:val="24"/>
+        </w:rPr>
+        <w:t>4</w:t>
+      </w:r>
+      <w:r>
+        <w:rPr>
+          <w:b/>
+          <w:sz w:val="24"/>
+          <w:szCs w:val="24"/>
+        </w:rPr>
+        <w:t>.9</w:t>
+      </w:r>
+      <w:r>
+        <w:rPr>
+          <w:b/>
+          <w:sz w:val="24"/>
+          <w:szCs w:val="24"/>
+        </w:rPr>
+        <w:t>.1</w:t>
+      </w:r>
+      <w:r>
+        <w:rPr>
+          <w:b/>
+          <w:sz w:val="24"/>
+          <w:szCs w:val="24"/>
+        </w:rPr>
+        <w:t xml:space="preserve"> About Us Page</w:t>
+      </w:r>
+    </w:p>
+    <w:p/>
+    <w:p/>
+    <w:p/>
+    <w:p/>
+    <w:p/>
+    <w:p/>
+    <w:p/>
+    <w:p/>
+    <w:p/>
+    <w:p/>
+    <w:p/>
+    <w:p/>
+    <w:p/>
+    <w:p/>
+    <w:p/>
+    <w:p/>
+    <w:p/>
+    <w:p/>
+    <w:p>
+      <w:pPr>
+        <w:spacing w:line="360" w:lineRule="auto"/>
+        <w:ind w:right="322"/>
+        <w:jc w:val="center"/>
+        <w:rPr>
+          <w:b/>
+          <w:sz w:val="32"/>
+          <w:szCs w:val="24"/>
+        </w:rPr>
+      </w:pPr>
+      <w:r>
+        <w:rPr>
+          <w:b/>
+          <w:sz w:val="32"/>
+          <w:szCs w:val="24"/>
+        </w:rPr>
+        <w:lastRenderedPageBreak/>
+        <w:t>CHAPTER 5</w:t>
+      </w:r>
+    </w:p>
+    <w:p>
+      <w:pPr>
+        <w:spacing w:line="360" w:lineRule="auto"/>
+        <w:ind w:right="322"/>
+        <w:rPr>
+          <w:b/>
+          <w:sz w:val="32"/>
+          <w:szCs w:val="24"/>
+        </w:rPr>
+      </w:pPr>
+      <w:r>
+        <w:rPr>
+          <w:noProof/>
+          <w:lang w:bidi="hi-IN"/>
+        </w:rPr>
+        <mc:AlternateContent>
+          <mc:Choice Requires="wps">
+            <w:drawing>
+              <wp:anchor distT="45720" distB="45720" distL="114300" distR="114300" simplePos="0" relativeHeight="251669504" behindDoc="0" locked="0" layoutInCell="1" allowOverlap="1" wp14:anchorId="73DC4550" wp14:editId="645BF157">
+                <wp:simplePos x="0" y="0"/>
+                <wp:positionH relativeFrom="margin">
+                  <wp:align>left</wp:align>
+                </wp:positionH>
+                <wp:positionV relativeFrom="paragraph">
+                  <wp:posOffset>476250</wp:posOffset>
+                </wp:positionV>
+                <wp:extent cx="6018530" cy="707390"/>
+                <wp:effectExtent l="0" t="0" r="1270" b="0"/>
+                <wp:wrapSquare wrapText="bothSides"/>
+                <wp:docPr id="217" name="Text Box 2"/>
+                <wp:cNvGraphicFramePr>
+                  <a:graphicFrameLocks xmlns:a="http://schemas.openxmlformats.org/drawingml/2006/main"/>
+                </wp:cNvGraphicFramePr>
+                <a:graphic xmlns:a="http://schemas.openxmlformats.org/drawingml/2006/main">
+                  <a:graphicData uri="http://schemas.microsoft.com/office/word/2010/wordprocessingShape">
+                    <wps:wsp>
+                      <wps:cNvSpPr txBox="1">
+                        <a:spLocks noChangeArrowheads="1"/>
+                      </wps:cNvSpPr>
+                      <wps:spPr bwMode="auto">
+                        <a:xfrm>
+                          <a:off x="0" y="0"/>
+                          <a:ext cx="6018530" cy="707666"/>
+                        </a:xfrm>
+                        <a:prstGeom prst="rect">
+                          <a:avLst/>
+                        </a:prstGeom>
+                        <a:solidFill>
+                          <a:srgbClr val="FFFFFF"/>
+                        </a:solidFill>
+                        <a:ln w="9525">
+                          <a:noFill/>
+                          <a:miter lim="800000"/>
+                          <a:headEnd/>
+                          <a:tailEnd/>
+                        </a:ln>
+                      </wps:spPr>
+                      <wps:txbx>
+                        <w:txbxContent>
+                          <w:p>
+                            <w:pPr>
+                              <w:spacing w:line="360" w:lineRule="auto"/>
+                              <w:ind w:right="322"/>
+                              <w:jc w:val="center"/>
+                              <w:rPr>
+                                <w:bCs/>
+                                <w:sz w:val="32"/>
+                                <w:szCs w:val="24"/>
+                              </w:rPr>
+                            </w:pPr>
+                            <w:r>
+                              <w:rPr>
+                                <w:b/>
+                                <w:sz w:val="32"/>
+                                <w:szCs w:val="24"/>
+                              </w:rPr>
+                              <w:t xml:space="preserve">Github link </w:t>
+                            </w:r>
+                            <w:r>
+                              <w:rPr>
+                                <w:bCs/>
+                                <w:sz w:val="32"/>
+                                <w:szCs w:val="24"/>
+                              </w:rPr>
+                              <w:t xml:space="preserve">: </w:t>
+                            </w:r>
+                            <w:hyperlink r:id="rId18" w:history="1">
+                              <w:r>
+                                <w:rPr>
+                                  <w:rStyle w:val="Hyperlink"/>
+                                  <w:bCs/>
+                                  <w:sz w:val="32"/>
+                                  <w:szCs w:val="24"/>
+                                </w:rPr>
+                                <w:t>https://github.com/Sudeep-kr-1999/Laravel-Blog-Website-Project.git</w:t>
+                              </w:r>
+                            </w:hyperlink>
+                          </w:p>
+                          <w:p>
+                            <w:pPr>
+                              <w:spacing w:line="360" w:lineRule="auto"/>
+                              <w:ind w:right="322"/>
+                              <w:rPr>
+                                <w:bCs/>
+                                <w:sz w:val="32"/>
+                                <w:szCs w:val="24"/>
+                              </w:rPr>
+                            </w:pPr>
+                          </w:p>
+                          <w:p/>
+                        </w:txbxContent>
+                      </wps:txbx>
+                      <wps:bodyPr rot="0" vert="horz" wrap="square" lIns="91440" tIns="45720" rIns="91440" bIns="45720" anchor="t" anchorCtr="0">
+                        <a:noAutofit/>
+                      </wps:bodyPr>
+                    </wps:wsp>
+                  </a:graphicData>
+                </a:graphic>
+                <wp14:sizeRelH relativeFrom="margin">
+                  <wp14:pctWidth>0</wp14:pctWidth>
+                </wp14:sizeRelH>
+                <wp14:sizeRelV relativeFrom="margin">
+                  <wp14:pctHeight>0</wp14:pctHeight>
+                </wp14:sizeRelV>
+              </wp:anchor>
+            </w:drawing>
+          </mc:Choice>
+          <mc:Fallback>
+            <w:pict>
+              <v:shapetype w14:anchorId="73DC4550" id="_x0000_t202" coordsize="21600,21600" o:spt="202" path="m,l,21600r21600,l21600,xe">
+                <v:stroke joinstyle="miter"/>
+                <v:path gradientshapeok="t" o:connecttype="rect"/>
+              </v:shapetype>
+              <v:shape id="Text Box 2" o:spid="_x0000_s1026" type="#_x0000_t202" style="position:absolute;margin-left:0;margin-top:37.5pt;width:473.9pt;height:55.7pt;z-index:251669504;visibility:visible;mso-wrap-style:square;mso-width-percent:0;mso-height-percent:0;mso-wrap-distance-left:9pt;mso-wrap-distance-top:3.6pt;mso-wrap-distance-right:9pt;mso-wrap-distance-bottom:3.6pt;mso-position-horizontal:left;mso-position-horizontal-relative:margin;mso-position-vertical:absolute;mso-position-vertical-relative:text;mso-width-percent:0;mso-height-percent:0;mso-width-relative:margin;mso-height-relative:margin;v-text-anchor:top" o:gfxdata="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" stroked="f">
+                <v:textbox>
+                  <w:txbxContent>
+                    <w:p>
+                      <w:pPr>
+                        <w:spacing w:line="360" w:lineRule="auto"/>
+                        <w:ind w:right="322"/>
+                        <w:jc w:val="center"/>
+                        <w:rPr>
+                          <w:bCs/>
+                          <w:sz w:val="32"/>
+                          <w:szCs w:val="24"/>
+                        </w:rPr>
+                      </w:pPr>
+                      <w:r>
+                        <w:rPr>
+                          <w:b/>
+                          <w:sz w:val="32"/>
+                          <w:szCs w:val="24"/>
+                        </w:rPr>
+                        <w:t xml:space="preserve">Github link </w:t>
+                      </w:r>
+                      <w:r>
+                        <w:rPr>
+                          <w:bCs/>
+                          <w:sz w:val="32"/>
+                          <w:szCs w:val="24"/>
+                        </w:rPr>
+                        <w:t xml:space="preserve">: </w:t>
+                      </w:r>
+                      <w:hyperlink r:id="rId19" w:history="1">
+                        <w:r>
+                          <w:rPr>
+                            <w:rStyle w:val="Hyperlink"/>
+                            <w:bCs/>
+                            <w:sz w:val="32"/>
+                            <w:szCs w:val="24"/>
+                          </w:rPr>
+                          <w:t>https://github.com/Sudeep-kr-1999/Laravel-Blog-Website-Project.git</w:t>
+                        </w:r>
+                      </w:hyperlink>
+                    </w:p>
+                    <w:p>
+                      <w:pPr>
+                        <w:spacing w:line="360" w:lineRule="auto"/>
+                        <w:ind w:right="322"/>
+                        <w:rPr>
+                          <w:bCs/>
+                          <w:sz w:val="32"/>
+                          <w:szCs w:val="24"/>
+                        </w:rPr>
+                      </w:pPr>
+                    </w:p>
+                    <w:p/>
+                  </w:txbxContent>
+                </v:textbox>
+                <w10:wrap type="square" anchorx="margin"/>
+              </v:shape>
+            </w:pict>
+          </mc:Fallback>
+        </mc:AlternateContent>
+      </w:r>
+      <w:r>
+        <w:rPr>
+          <w:b/>
+          <w:sz w:val="32"/>
+          <w:szCs w:val="24"/>
+        </w:rPr>
+        <w:t xml:space="preserve">                               Github link and References</w:t>
+      </w:r>
+    </w:p>
+    <w:p>
+      <w:pPr>
+        <w:spacing w:line="360" w:lineRule="auto"/>
+        <w:ind w:right="322"/>
+        <w:rPr>
+          <w:b/>
+          <w:sz w:val="32"/>
+          <w:szCs w:val="24"/>
+        </w:rPr>
+      </w:pPr>
+    </w:p>
+    <w:p>
+      <w:pPr>
+        <w:spacing w:line="360" w:lineRule="auto"/>
+        <w:ind w:right="322"/>
+        <w:jc w:val="center"/>
+        <w:rPr>
+          <w:b/>
+          <w:sz w:val="32"/>
+          <w:szCs w:val="24"/>
+        </w:rPr>
+      </w:pPr>
+      <w:r>
+        <w:rPr>
+          <w:b/>
+          <w:sz w:val="32"/>
+          <w:szCs w:val="24"/>
+        </w:rPr>
+        <w:t>References</w:t>
+      </w:r>
+    </w:p>
+    <w:p>
+      <w:pPr>
+        <w:spacing w:line="360" w:lineRule="auto"/>
+        <w:ind w:right="322"/>
+        <w:jc w:val="center"/>
+        <w:rPr>
+          <w:b/>
+          <w:sz w:val="32"/>
+          <w:szCs w:val="24"/>
+        </w:rPr>
+      </w:pPr>
+    </w:p>
+    <w:p>
+      <w:pPr>
+        <w:pStyle w:val="ListParagraph"/>
+        <w:numPr>
+          <w:ilvl w:val="0"/>
+          <w:numId w:val="6"/>
+        </w:numPr>
+        <w:spacing w:line="360" w:lineRule="auto"/>
+        <w:ind w:right="322"/>
+        <w:rPr>
+          <w:bCs/>
+          <w:sz w:val="32"/>
+          <w:szCs w:val="24"/>
+        </w:rPr>
+      </w:pPr>
+      <w:hyperlink r:id="rId20" w:history="1">
+        <w:r>
+          <w:rPr>
+            <w:rStyle w:val="Hyperlink"/>
+            <w:bCs/>
+            <w:sz w:val="32"/>
+            <w:szCs w:val="24"/>
+          </w:rPr>
+          <w:t>https://laravel.com/docs/9.x</w:t>
+        </w:r>
+      </w:hyperlink>
+    </w:p>
+    <w:p>
+      <w:pPr>
+        <w:pStyle w:val="ListParagraph"/>
+        <w:numPr>
+          <w:ilvl w:val="0"/>
+          <w:numId w:val="6"/>
+        </w:numPr>
+        <w:spacing w:line="360" w:lineRule="auto"/>
+        <w:ind w:right="322"/>
+        <w:rPr>
+          <w:bCs/>
+          <w:sz w:val="32"/>
+          <w:szCs w:val="24"/>
+        </w:rPr>
+      </w:pPr>
+      <w:hyperlink r:id="rId21" w:history="1">
+        <w:r>
+          <w:rPr>
+            <w:rStyle w:val="Hyperlink"/>
+            <w:bCs/>
+            <w:sz w:val="32"/>
+            <w:szCs w:val="24"/>
+          </w:rPr>
+          <w:t>https://blog.laravel.com</w:t>
+        </w:r>
+      </w:hyperlink>
+    </w:p>
+    <w:p>
+      <w:pPr>
+        <w:pStyle w:val="ListParagraph"/>
+        <w:numPr>
+          <w:ilvl w:val="0"/>
+          <w:numId w:val="6"/>
+        </w:numPr>
+        <w:spacing w:line="360" w:lineRule="auto"/>
+        <w:ind w:right="322"/>
+        <w:rPr>
+          <w:bCs/>
+          <w:sz w:val="32"/>
+          <w:szCs w:val="24"/>
+        </w:rPr>
+      </w:pPr>
+      <w:hyperlink r:id="rId22" w:history="1">
+        <w:r>
+          <w:rPr>
+            <w:rStyle w:val="Hyperlink"/>
+            <w:bCs/>
+            <w:sz w:val="32"/>
+            <w:szCs w:val="24"/>
+          </w:rPr>
+          <w:t>https://laravel.com/docs/9.x/controllers</w:t>
+        </w:r>
+      </w:hyperlink>
+    </w:p>
+    <w:p>
+      <w:pPr>
+        <w:pStyle w:val="ListParagraph"/>
+        <w:numPr>
+          <w:ilvl w:val="0"/>
+          <w:numId w:val="6"/>
+        </w:numPr>
+        <w:spacing w:line="360" w:lineRule="auto"/>
+        <w:ind w:right="322"/>
+        <w:rPr>
+          <w:bCs/>
+          <w:sz w:val="32"/>
+          <w:szCs w:val="24"/>
+        </w:rPr>
+      </w:pPr>
+      <w:hyperlink r:id="rId23" w:history="1">
+        <w:r>
+          <w:rPr>
+            <w:rStyle w:val="Hyperlink"/>
+            <w:bCs/>
+            <w:sz w:val="32"/>
+            <w:szCs w:val="24"/>
+          </w:rPr>
+          <w:t>https://www.youtube.com/results?search_query=laravel+projects</w:t>
+        </w:r>
+      </w:hyperlink>
+    </w:p>
+    <w:p>
+      <w:pPr>
+        <w:pStyle w:val="ListParagraph"/>
+        <w:spacing w:line="360" w:lineRule="auto"/>
+        <w:ind w:right="322"/>
+        <w:rPr>
+          <w:bCs/>
+          <w:sz w:val="32"/>
+          <w:szCs w:val="24"/>
+        </w:rPr>
+      </w:pPr>
+    </w:p>
+    <w:p>
+      <w:pPr>
+        <w:rPr>
+          <w:lang w:val="en-IN" w:eastAsia="en-IN"/>
+        </w:rPr>
+      </w:pPr>
+    </w:p>
+    <w:p>
+      <w:pPr>
+        <w:rPr>
+          <w:lang w:val="en-IN" w:eastAsia="en-IN"/>
+        </w:rPr>
+      </w:pPr>
+    </w:p>
+    <w:p>
+      <w:pPr>
+        <w:rPr>
+          <w:lang w:val="en-IN" w:eastAsia="en-IN"/>
+        </w:rPr>
+      </w:pPr>
+    </w:p>
+    <w:p>
+      <w:pPr>
+        <w:rPr>
+          <w:lang w:val="en-IN" w:eastAsia="en-IN"/>
+        </w:rPr>
+      </w:pPr>
+    </w:p>
+    <w:p>
+      <w:pPr>
+        <w:rPr>
+          <w:lang w:val="en-IN" w:eastAsia="en-IN"/>
+        </w:rPr>
+      </w:pPr>
+    </w:p>
+    <w:p>
+      <w:pPr>
+        <w:tabs>
+          <w:tab w:val="left" w:pos="4045"/>
+        </w:tabs>
+        <w:rPr>
+          <w:b/>
+          <w:bCs/>
+          <w:sz w:val="28"/>
+          <w:szCs w:val="28"/>
+          <w:lang w:val="en-IN" w:eastAsia="en-IN"/>
+        </w:rPr>
+      </w:pPr>
+      <w:r>
+        <w:rPr>
+          <w:lang w:val="en-IN" w:eastAsia="en-IN"/>
+        </w:rPr>
+        <w:tab/>
+      </w:r>
+      <w:r>
+        <w:rPr>
+          <w:b/>
+          <w:bCs/>
+          <w:sz w:val="28"/>
+          <w:szCs w:val="28"/>
+          <w:lang w:val="en-IN" w:eastAsia="en-IN"/>
+        </w:rPr>
+        <w:t>END</w:t>
+      </w:r>
     </w:p>
     <w:sectPr>
-      <w:footerReference w:type="default" r:id="rId8"/>
+      <w:footerReference w:type="default" r:id="rId24"/>
       <w:pgSz w:w="11907" w:h="16839" w:code="9"/>
       <w:pgMar w:top="1440" w:right="1440" w:bottom="1440" w:left="1440" w:header="720" w:footer="720" w:gutter="0"/>
       <w:cols w:space="720"/>
@@ -4904,7 +5901,7 @@
           <w:rPr>
             <w:noProof/>
           </w:rPr>
-          <w:t>9</w:t>
+          <w:t>15</w:t>
         </w:r>
         <w:r>
           <w:rPr>
@@ -5289,16 +6286,16 @@
     </w:lvl>
   </w:abstractNum>
   <w:abstractNum w:abstractNumId="3">
-    <w:nsid w:val="76060F23"/>
+    <w:nsid w:val="74B76198"/>
     <w:multiLevelType w:val="hybridMultilevel"/>
-    <w:tmpl w:val="D08AE8C4"/>
+    <w:tmpl w:val="B6AC71B2"/>
     <w:lvl w:ilvl="0" w:tplc="04090001">
       <w:start w:val="1"/>
       <w:numFmt w:val="bullet"/>
       <w:lvlText w:val=""/>
       <w:lvlJc w:val="left"/>
       <w:pPr>
-        <w:ind w:left="1182" w:hanging="360"/>
+        <w:ind w:left="720" w:hanging="360"/>
       </w:pPr>
       <w:rPr>
         <w:rFonts w:ascii="Symbol" w:hAnsi="Symbol" w:hint="default"/>
@@ -5310,7 +6307,7 @@
       <w:lvlText w:val="o"/>
       <w:lvlJc w:val="left"/>
       <w:pPr>
-        <w:ind w:left="1902" w:hanging="360"/>
+        <w:ind w:left="1440" w:hanging="360"/>
       </w:pPr>
       <w:rPr>
         <w:rFonts w:ascii="Courier New" w:hAnsi="Courier New" w:cs="Courier New" w:hint="default"/>
@@ -5322,7 +6319,7 @@
       <w:lvlText w:val=""/>
       <w:lvlJc w:val="left"/>
       <w:pPr>
-        <w:ind w:left="2622" w:hanging="360"/>
+        <w:ind w:left="2160" w:hanging="360"/>
       </w:pPr>
       <w:rPr>
         <w:rFonts w:ascii="Wingdings" w:hAnsi="Wingdings" w:hint="default"/>
@@ -5334,7 +6331,7 @@
       <w:lvlText w:val=""/>
       <w:lvlJc w:val="left"/>
       <w:pPr>
-        <w:ind w:left="3342" w:hanging="360"/>
+        <w:ind w:left="2880" w:hanging="360"/>
       </w:pPr>
       <w:rPr>
         <w:rFonts w:ascii="Symbol" w:hAnsi="Symbol" w:hint="default"/>
@@ -5346,7 +6343,7 @@
       <w:lvlText w:val="o"/>
       <w:lvlJc w:val="left"/>
       <w:pPr>
-        <w:ind w:left="4062" w:hanging="360"/>
+        <w:ind w:left="3600" w:hanging="360"/>
       </w:pPr>
       <w:rPr>
         <w:rFonts w:ascii="Courier New" w:hAnsi="Courier New" w:cs="Courier New" w:hint="default"/>
@@ -5358,7 +6355,7 @@
       <w:lvlText w:val=""/>
       <w:lvlJc w:val="left"/>
       <w:pPr>
-        <w:ind w:left="4782" w:hanging="360"/>
+        <w:ind w:left="4320" w:hanging="360"/>
       </w:pPr>
       <w:rPr>
         <w:rFonts w:ascii="Wingdings" w:hAnsi="Wingdings" w:hint="default"/>
@@ -5370,7 +6367,7 @@
       <w:lvlText w:val=""/>
       <w:lvlJc w:val="left"/>
       <w:pPr>
-        <w:ind w:left="5502" w:hanging="360"/>
+        <w:ind w:left="5040" w:hanging="360"/>
       </w:pPr>
       <w:rPr>
         <w:rFonts w:ascii="Symbol" w:hAnsi="Symbol" w:hint="default"/>
@@ -5382,7 +6379,7 @@
       <w:lvlText w:val="o"/>
       <w:lvlJc w:val="left"/>
       <w:pPr>
-        <w:ind w:left="6222" w:hanging="360"/>
+        <w:ind w:left="5760" w:hanging="360"/>
       </w:pPr>
       <w:rPr>
         <w:rFonts w:ascii="Courier New" w:hAnsi="Courier New" w:cs="Courier New" w:hint="default"/>
@@ -5394,7 +6391,7 @@
       <w:lvlText w:val=""/>
       <w:lvlJc w:val="left"/>
       <w:pPr>
-        <w:ind w:left="6942" w:hanging="360"/>
+        <w:ind w:left="6480" w:hanging="360"/>
       </w:pPr>
       <w:rPr>
         <w:rFonts w:ascii="Wingdings" w:hAnsi="Wingdings" w:hint="default"/>
@@ -5402,6 +6399,119 @@
     </w:lvl>
   </w:abstractNum>
   <w:abstractNum w:abstractNumId="4">
+    <w:nsid w:val="76060F23"/>
+    <w:multiLevelType w:val="hybridMultilevel"/>
+    <w:tmpl w:val="D08AE8C4"/>
+    <w:lvl w:ilvl="0" w:tplc="04090001">
+      <w:start w:val="1"/>
+      <w:numFmt w:val="bullet"/>
+      <w:lvlText w:val=""/>
+      <w:lvlJc w:val="left"/>
+      <w:pPr>
+        <w:ind w:left="1182" w:hanging="360"/>
+      </w:pPr>
+      <w:rPr>
+        <w:rFonts w:ascii="Symbol" w:hAnsi="Symbol" w:hint="default"/>
+      </w:rPr>
+    </w:lvl>
+    <w:lvl w:ilvl="1" w:tplc="04090003" w:tentative="1">
+      <w:start w:val="1"/>
+      <w:numFmt w:val="bullet"/>
+      <w:lvlText w:val="o"/>
+      <w:lvlJc w:val="left"/>
+      <w:pPr>
+        <w:ind w:left="1902" w:hanging="360"/>
+      </w:pPr>
+      <w:rPr>
+        <w:rFonts w:ascii="Courier New" w:hAnsi="Courier New" w:cs="Courier New" w:hint="default"/>
+      </w:rPr>
+    </w:lvl>
+    <w:lvl w:ilvl="2" w:tplc="04090005" w:tentative="1">
+      <w:start w:val="1"/>
+      <w:numFmt w:val="bullet"/>
+      <w:lvlText w:val=""/>
+      <w:lvlJc w:val="left"/>
+      <w:pPr>
+        <w:ind w:left="2622" w:hanging="360"/>
+      </w:pPr>
+      <w:rPr>
+        <w:rFonts w:ascii="Wingdings" w:hAnsi="Wingdings" w:hint="default"/>
+      </w:rPr>
+    </w:lvl>
+    <w:lvl w:ilvl="3" w:tplc="04090001" w:tentative="1">
+      <w:start w:val="1"/>
+      <w:numFmt w:val="bullet"/>
+      <w:lvlText w:val=""/>
+      <w:lvlJc w:val="left"/>
+      <w:pPr>
+        <w:ind w:left="3342" w:hanging="360"/>
+      </w:pPr>
+      <w:rPr>
+        <w:rFonts w:ascii="Symbol" w:hAnsi="Symbol" w:hint="default"/>
+      </w:rPr>
+    </w:lvl>
+    <w:lvl w:ilvl="4" w:tplc="04090003" w:tentative="1">
+      <w:start w:val="1"/>
+      <w:numFmt w:val="bullet"/>
+      <w:lvlText w:val="o"/>
+      <w:lvlJc w:val="left"/>
+      <w:pPr>
+        <w:ind w:left="4062" w:hanging="360"/>
+      </w:pPr>
+      <w:rPr>
+        <w:rFonts w:ascii="Courier New" w:hAnsi="Courier New" w:cs="Courier New" w:hint="default"/>
+      </w:rPr>
+    </w:lvl>
+    <w:lvl w:ilvl="5" w:tplc="04090005" w:tentative="1">
+      <w:start w:val="1"/>
+      <w:numFmt w:val="bullet"/>
+      <w:lvlText w:val=""/>
+      <w:lvlJc w:val="left"/>
+      <w:pPr>
+        <w:ind w:left="4782" w:hanging="360"/>
+      </w:pPr>
+      <w:rPr>
+        <w:rFonts w:ascii="Wingdings" w:hAnsi="Wingdings" w:hint="default"/>
+      </w:rPr>
+    </w:lvl>
+    <w:lvl w:ilvl="6" w:tplc="04090001" w:tentative="1">
+      <w:start w:val="1"/>
+      <w:numFmt w:val="bullet"/>
+      <w:lvlText w:val=""/>
+      <w:lvlJc w:val="left"/>
+      <w:pPr>
+        <w:ind w:left="5502" w:hanging="360"/>
+      </w:pPr>
+      <w:rPr>
+        <w:rFonts w:ascii="Symbol" w:hAnsi="Symbol" w:hint="default"/>
+      </w:rPr>
+    </w:lvl>
+    <w:lvl w:ilvl="7" w:tplc="04090003" w:tentative="1">
+      <w:start w:val="1"/>
+      <w:numFmt w:val="bullet"/>
+      <w:lvlText w:val="o"/>
+      <w:lvlJc w:val="left"/>
+      <w:pPr>
+        <w:ind w:left="6222" w:hanging="360"/>
+      </w:pPr>
+      <w:rPr>
+        <w:rFonts w:ascii="Courier New" w:hAnsi="Courier New" w:cs="Courier New" w:hint="default"/>
+      </w:rPr>
+    </w:lvl>
+    <w:lvl w:ilvl="8" w:tplc="04090005" w:tentative="1">
+      <w:start w:val="1"/>
+      <w:numFmt w:val="bullet"/>
+      <w:lvlText w:val=""/>
+      <w:lvlJc w:val="left"/>
+      <w:pPr>
+        <w:ind w:left="6942" w:hanging="360"/>
+      </w:pPr>
+      <w:rPr>
+        <w:rFonts w:ascii="Wingdings" w:hAnsi="Wingdings" w:hint="default"/>
+      </w:rPr>
+    </w:lvl>
+  </w:abstractNum>
+  <w:abstractNum w:abstractNumId="5">
     <w:nsid w:val="7F3B4AAA"/>
     <w:multiLevelType w:val="multilevel"/>
     <w:tmpl w:val="3B98A876"/>
@@ -5518,16 +6628,19 @@
     <w:abstractNumId w:val="0"/>
   </w:num>
   <w:num w:numId="2">
-    <w:abstractNumId w:val="4"/>
+    <w:abstractNumId w:val="5"/>
   </w:num>
   <w:num w:numId="3">
     <w:abstractNumId w:val="2"/>
   </w:num>
   <w:num w:numId="4">
-    <w:abstractNumId w:val="3"/>
+    <w:abstractNumId w:val="4"/>
   </w:num>
   <w:num w:numId="5">
     <w:abstractNumId w:val="1"/>
+  </w:num>
+  <w:num w:numId="6">
+    <w:abstractNumId w:val="3"/>
   </w:num>
 </w:numbering>
 </file>
@@ -6030,6 +7143,17 @@
       <w:szCs w:val="20"/>
     </w:rPr>
   </w:style>
+  <w:style w:type="character" w:styleId="Hyperlink">
+    <w:name w:val="Hyperlink"/>
+    <w:basedOn w:val="DefaultParagraphFont"/>
+    <w:uiPriority w:val="99"/>
+    <w:unhideWhenUsed/>
+    <w:rsid w:val="00BA429C"/>
+    <w:rPr>
+      <w:color w:val="0563C1" w:themeColor="hyperlink"/>
+      <w:u w:val="single"/>
+    </w:rPr>
+  </w:style>
 </w:styles>
 </file>
 

</xml_diff>